<commit_message>
update links, add repo
</commit_message>
<xml_diff>
--- a/Dokumentation/Programmentwurf_Doku.docx
+++ b/Dokumentation/Programmentwurf_Doku.docx
@@ -167,17 +167,6 @@
         <w:spacing w:line="360" w:lineRule="auto"/>
         <w:jc w:val="center"/>
         <w:rPr>
-          <w:sz w:val="36"/>
-          <w:szCs w:val="23"/>
-        </w:rPr>
-      </w:pPr>
-    </w:p>
-    <w:p>
-      <w:pPr>
-        <w:pStyle w:val="Default"/>
-        <w:spacing w:line="360" w:lineRule="auto"/>
-        <w:jc w:val="center"/>
-        <w:rPr>
           <w:szCs w:val="23"/>
         </w:rPr>
       </w:pPr>
@@ -238,8 +227,70 @@
           <w:rFonts w:cs="Arial"/>
           <w:b/>
           <w:bCs/>
-          <w:sz w:val="36"/>
-          <w:szCs w:val="23"/>
+          <w:sz w:val="48"/>
+          <w:szCs w:val="20"/>
+        </w:rPr>
+      </w:pPr>
+    </w:p>
+    <w:p>
+      <w:pPr>
+        <w:spacing w:line="360" w:lineRule="auto"/>
+        <w:jc w:val="center"/>
+        <w:rPr>
+          <w:rFonts w:ascii="Liberation Serif" w:eastAsia="Segoe UI" w:hAnsi="Liberation Serif" w:cs="Tahoma"/>
+          <w:color w:val="0070C0"/>
+          <w:kern w:val="3"/>
+          <w:sz w:val="40"/>
+          <w:u w:val="single"/>
+          <w:lang w:val="en-US" w:eastAsia="zh-CN" w:bidi="hi-IN"/>
+        </w:rPr>
+      </w:pPr>
+      <w:hyperlink r:id="rId8" w:history="1">
+        <w:r>
+          <w:rPr>
+            <w:rFonts w:ascii="Liberation Serif" w:eastAsia="Segoe UI" w:hAnsi="Liberation Serif" w:cs="Tahoma"/>
+            <w:color w:val="0070C0"/>
+            <w:kern w:val="3"/>
+            <w:sz w:val="40"/>
+            <w:u w:val="single"/>
+            <w:lang w:val="en-US" w:eastAsia="zh-CN" w:bidi="hi-IN"/>
+          </w:rPr>
+          <w:t>Link zum Git-R</w:t>
+        </w:r>
+        <w:r>
+          <w:rPr>
+            <w:rFonts w:ascii="Liberation Serif" w:eastAsia="Segoe UI" w:hAnsi="Liberation Serif" w:cs="Tahoma"/>
+            <w:color w:val="0070C0"/>
+            <w:kern w:val="3"/>
+            <w:sz w:val="40"/>
+            <w:u w:val="single"/>
+            <w:lang w:val="en-US" w:eastAsia="zh-CN" w:bidi="hi-IN"/>
+          </w:rPr>
+          <w:t>e</w:t>
+        </w:r>
+        <w:r>
+          <w:rPr>
+            <w:rFonts w:ascii="Liberation Serif" w:eastAsia="Segoe UI" w:hAnsi="Liberation Serif" w:cs="Tahoma"/>
+            <w:color w:val="0070C0"/>
+            <w:kern w:val="3"/>
+            <w:sz w:val="40"/>
+            <w:u w:val="single"/>
+            <w:lang w:val="en-US" w:eastAsia="zh-CN" w:bidi="hi-IN"/>
+          </w:rPr>
+          <w:t>pository</w:t>
+        </w:r>
+      </w:hyperlink>
+    </w:p>
+    <w:p>
+      <w:pPr>
+        <w:spacing w:line="360" w:lineRule="auto"/>
+        <w:jc w:val="center"/>
+        <w:rPr>
+          <w:rFonts w:cs="Arial"/>
+          <w:b/>
+          <w:bCs/>
+          <w:sz w:val="48"/>
+          <w:szCs w:val="20"/>
         </w:rPr>
       </w:pPr>
     </w:p>
@@ -313,29 +364,7 @@
         <w:jc w:val="center"/>
         <w:rPr>
           <w:rFonts w:cs="Arial"/>
-          <w:sz w:val="36"/>
-          <w:szCs w:val="23"/>
-        </w:rPr>
-      </w:pPr>
-    </w:p>
-    <w:p>
-      <w:pPr>
-        <w:spacing w:line="360" w:lineRule="auto"/>
-        <w:jc w:val="center"/>
-        <w:rPr>
-          <w:rFonts w:cs="Arial"/>
-          <w:sz w:val="36"/>
-          <w:szCs w:val="23"/>
-        </w:rPr>
-      </w:pPr>
-    </w:p>
-    <w:p>
-      <w:pPr>
-        <w:spacing w:line="360" w:lineRule="auto"/>
-        <w:jc w:val="center"/>
-        <w:rPr>
-          <w:rFonts w:cs="Arial"/>
-          <w:sz w:val="36"/>
+          <w:sz w:val="56"/>
           <w:szCs w:val="23"/>
         </w:rPr>
       </w:pPr>
@@ -524,9 +553,9 @@
           <w:szCs w:val="23"/>
         </w:rPr>
         <w:sectPr>
-          <w:headerReference w:type="default" r:id="rId8"/>
-          <w:footerReference w:type="default" r:id="rId9"/>
-          <w:headerReference w:type="first" r:id="rId10"/>
+          <w:headerReference w:type="default" r:id="rId9"/>
+          <w:footerReference w:type="default" r:id="rId10"/>
+          <w:headerReference w:type="first" r:id="rId11"/>
           <w:type w:val="continuous"/>
           <w:pgSz w:w="11906" w:h="16838"/>
           <w:pgMar w:top="1418" w:right="1134" w:bottom="1134" w:left="1701" w:header="708" w:footer="708" w:gutter="0"/>
@@ -547,7 +576,7 @@
           <w:szCs w:val="20"/>
         </w:rPr>
         <w:sectPr>
-          <w:footerReference w:type="default" r:id="rId11"/>
+          <w:footerReference w:type="default" r:id="rId12"/>
           <w:type w:val="continuous"/>
           <w:pgSz w:w="11906" w:h="16838"/>
           <w:pgMar w:top="1418" w:right="1418" w:bottom="1134" w:left="1418" w:header="709" w:footer="709" w:gutter="0"/>
@@ -591,7 +620,9 @@
           </w:pPr>
           <w:r>
             <w:rPr>
+              <w:b/>
               <w:color w:val="auto"/>
+              <w:sz w:val="36"/>
             </w:rPr>
             <w:t>Inhaltsverzeichnis</w:t>
           </w:r>
@@ -1758,23 +1789,7 @@
                 <w:noProof/>
                 <w:lang w:val="en-US"/>
               </w:rPr>
-              <w:t>Single Responsibility</w:t>
-            </w:r>
-            <w:r>
-              <w:rPr>
-                <w:rStyle w:val="Hyperlink"/>
-                <w:noProof/>
-                <w:lang w:val="en-US"/>
-              </w:rPr>
-              <w:t xml:space="preserve"> </w:t>
-            </w:r>
-            <w:r>
-              <w:rPr>
-                <w:rStyle w:val="Hyperlink"/>
-                <w:noProof/>
-                <w:lang w:val="en-US"/>
-              </w:rPr>
-              <w:t>Principle</w:t>
+              <w:t>Single Responsibility Principle</w:t>
             </w:r>
             <w:r>
               <w:rPr>
@@ -4100,7 +4115,7 @@
                 <w:noProof/>
                 <w:webHidden/>
               </w:rPr>
-              <w:t>28</w:t>
+              <w:t>29</w:t>
             </w:r>
             <w:r>
               <w:rPr>
@@ -4146,8 +4161,9 @@
           <w:u w:val="single"/>
         </w:rPr>
         <w:sectPr>
-          <w:headerReference w:type="default" r:id="rId12"/>
-          <w:footerReference w:type="first" r:id="rId13"/>
+          <w:headerReference w:type="default" r:id="rId13"/>
+          <w:headerReference w:type="first" r:id="rId14"/>
+          <w:footerReference w:type="first" r:id="rId15"/>
           <w:pgSz w:w="11906" w:h="16838"/>
           <w:pgMar w:top="1418" w:right="1418" w:bottom="1134" w:left="1418" w:header="709" w:footer="709" w:gutter="0"/>
           <w:pgNumType w:start="1"/>
@@ -4193,10 +4209,10 @@
         <w:t>Studio Code). Wir haben uns Python ausgesucht, da es eine Programmiersprache ist, die wenig Vorgaben mit Blick auf Struktur (keine Klassen-Vorgabe oder komplizierte Syntax) hat. Ebenfalls bietet Python diverse Bibliotheken zu verschiedensten Anwendungszwecken, darunter</w:t>
       </w:r>
       <w:r>
-        <w:t xml:space="preserve"> auch für Spiele mit Hilfe von „</w:t>
-      </w:r>
-      <w:r>
-        <w:t>pygame”.</w:t>
+        <w:t xml:space="preserve"> auch für Spiele mit Hilfe von PyGame</w:t>
+      </w:r>
+      <w:r>
+        <w:t>.</w:t>
       </w:r>
     </w:p>
     <w:p>
@@ -4252,13 +4268,40 @@
         <w:t>ewählt, übergibt die Spielebibli</w:t>
       </w:r>
       <w:r>
-        <w:t>othek das Spiel an den Spielplatz (Playground). Der Spielplatz besitzt Unterklassen</w:t>
+        <w:t>othek das Spiel an den Spielplatz (</w:t>
+      </w:r>
+      <w:r>
+        <w:rPr>
+          <w:i/>
+        </w:rPr>
+        <w:t>Playground</w:t>
+      </w:r>
+      <w:r>
+        <w:t>). Der Spielplatz besitzt Unterklassen</w:t>
       </w:r>
       <w:r>
         <w:t>,</w:t>
       </w:r>
       <w:r>
-        <w:t xml:space="preserve"> welche genauer auf die Vorgehensweise bei einem Spiel eingehen. Es wird dabei zwischen Einzelspieler (Singleplayer) und Mehrspieler (Multiplayer) unterschieden.</w:t>
+        <w:t xml:space="preserve"> welche genauer auf die Vorgehensweise bei einem Spiel eingehen. Es wird dabei zwischen Einzelspieler (</w:t>
+      </w:r>
+      <w:r>
+        <w:rPr>
+          <w:i/>
+        </w:rPr>
+        <w:t>Singleplayer</w:t>
+      </w:r>
+      <w:r>
+        <w:t>) und Mehrspieler (</w:t>
+      </w:r>
+      <w:r>
+        <w:rPr>
+          <w:i/>
+        </w:rPr>
+        <w:t>Multiplayer</w:t>
+      </w:r>
+      <w:r>
+        <w:t>) unterschieden.</w:t>
       </w:r>
     </w:p>
     <w:p>
@@ -4267,7 +4310,16 @@
       </w:pPr>
       <w:r>
         <w:lastRenderedPageBreak/>
-        <w:t>Um ein Spiel zu Spielen wird ein Benutzerkonto (Account) benötigt unter welchem der Spieler seinen Namen speichern kann.</w:t>
+        <w:t>Um ein Spiel zu Spielen wird ein Benutzerkonto (</w:t>
+      </w:r>
+      <w:r>
+        <w:rPr>
+          <w:i/>
+        </w:rPr>
+        <w:t>Account</w:t>
+      </w:r>
+      <w:r>
+        <w:t>) benötigt unter welchem der Spieler seinen Namen speichern kann.</w:t>
       </w:r>
     </w:p>
     <w:p>
@@ -4335,7 +4387,45 @@
           <w:kern w:val="0"/>
           <w:lang w:val="de-DE" w:eastAsia="de-DE" w:bidi="ar-SA"/>
         </w:rPr>
-        <w:t>Die Entitäten in unserer Anwendung bilden deren Kern und haben nach dem Clean Architecture Konzept keine Abhängigkeiten. Dabei handelt es sich um die Klassen, dessen Objekte einzelnen Nutzern direkt zugewiesen werden können, wie Accounts und GameStatistics.</w:t>
+        <w:t xml:space="preserve">Die Entitäten in unserer Anwendung bilden deren Kern und haben nach dem Clean Architecture Konzept keine Abhängigkeiten. Dabei handelt es sich um die Klassen, dessen Objekte einzelnen Nutzern direkt zugewiesen werden können, wie </w:t>
+      </w:r>
+      <w:r>
+        <w:rPr>
+          <w:rFonts w:ascii="Arial" w:eastAsia="Times New Roman" w:hAnsi="Arial" w:cs="Times New Roman"/>
+          <w:i/>
+          <w:color w:val="auto"/>
+          <w:kern w:val="0"/>
+          <w:lang w:val="de-DE" w:eastAsia="de-DE" w:bidi="ar-SA"/>
+        </w:rPr>
+        <w:t>Accounts</w:t>
+      </w:r>
+      <w:r>
+        <w:rPr>
+          <w:rFonts w:ascii="Arial" w:eastAsia="Times New Roman" w:hAnsi="Arial" w:cs="Times New Roman"/>
+          <w:color w:val="auto"/>
+          <w:kern w:val="0"/>
+          <w:lang w:val="de-DE" w:eastAsia="de-DE" w:bidi="ar-SA"/>
+        </w:rPr>
+        <w:t xml:space="preserve"> und </w:t>
+      </w:r>
+      <w:r>
+        <w:rPr>
+          <w:rFonts w:ascii="Arial" w:eastAsia="Times New Roman" w:hAnsi="Arial" w:cs="Times New Roman"/>
+          <w:i/>
+          <w:color w:val="auto"/>
+          <w:kern w:val="0"/>
+          <w:lang w:val="de-DE" w:eastAsia="de-DE" w:bidi="ar-SA"/>
+        </w:rPr>
+        <w:t>GameStatistics</w:t>
+      </w:r>
+      <w:r>
+        <w:rPr>
+          <w:rFonts w:ascii="Arial" w:eastAsia="Times New Roman" w:hAnsi="Arial" w:cs="Times New Roman"/>
+          <w:color w:val="auto"/>
+          <w:kern w:val="0"/>
+          <w:lang w:val="de-DE" w:eastAsia="de-DE" w:bidi="ar-SA"/>
+        </w:rPr>
+        <w:t>.</w:t>
       </w:r>
     </w:p>
     <w:tbl>
@@ -4401,7 +4491,7 @@
                           <pic:cNvPicPr/>
                         </pic:nvPicPr>
                         <pic:blipFill>
-                          <a:blip r:embed="rId14">
+                          <a:blip r:embed="rId16">
                             <a:lum/>
                             <a:alphaModFix/>
                           </a:blip>
@@ -4476,7 +4566,7 @@
                           <pic:cNvPicPr/>
                         </pic:nvPicPr>
                         <pic:blipFill>
-                          <a:blip r:embed="rId15">
+                          <a:blip r:embed="rId17">
                             <a:lum/>
                             <a:alphaModFix/>
                           </a:blip>
@@ -4530,12 +4620,24 @@
               </w:rPr>
               <w:t xml:space="preserve">Link: </w:t>
             </w:r>
-            <w:hyperlink r:id="rId16" w:history="1">
+            <w:hyperlink r:id="rId18" w:history="1">
               <w:r>
                 <w:rPr>
                   <w:color w:val="0070C0"/>
                 </w:rPr>
-                <w:t>Account.py</w:t>
+                <w:t>Accou</w:t>
+              </w:r>
+              <w:r>
+                <w:rPr>
+                  <w:color w:val="0070C0"/>
+                </w:rPr>
+                <w:t>n</w:t>
+              </w:r>
+              <w:r>
+                <w:rPr>
+                  <w:color w:val="0070C0"/>
+                </w:rPr>
+                <w:t>t.py</w:t>
               </w:r>
             </w:hyperlink>
           </w:p>
@@ -4567,7 +4669,7 @@
               </w:rPr>
               <w:t xml:space="preserve">Link: </w:t>
             </w:r>
-            <w:hyperlink r:id="rId17" w:history="1">
+            <w:hyperlink r:id="rId19" w:history="1">
               <w:r>
                 <w:rPr>
                   <w:color w:val="0070C0"/>
@@ -4626,7 +4728,64 @@
           <w:kern w:val="0"/>
           <w:lang w:val="de-DE" w:eastAsia="de-DE" w:bidi="ar-SA"/>
         </w:rPr>
-        <w:t>Der Application Code umfasst einen Großteil der Klassen unserer Anwendung. Dabei gibt es viele Abhängigkeiten innerhalb dieser Ebene, wie beispielsweise die Menüs oder der Playground. Erstere beschreiben Nutzungsmöglichkeiten der Anwendung und erlauben die Durchgabe der Daten, sowie deren Anpassungen, an die Entitäten der Ebene 3. Der MenuManager dient als Verhaltensbeschreibung wie mit den übergebenen Menüs umzugehen ist. Der Playground beschreibt stattdessen den Use-Case eines gestarteten Spiels, wobei die konkret</w:t>
+        <w:t xml:space="preserve">Der Application Code umfasst einen Großteil der Klassen unserer Anwendung. Dabei gibt es viele Abhängigkeiten innerhalb dieser Ebene, wie beispielsweise die Menüs oder der </w:t>
+      </w:r>
+      <w:r>
+        <w:rPr>
+          <w:rFonts w:ascii="Arial" w:eastAsia="Times New Roman" w:hAnsi="Arial" w:cs="Times New Roman"/>
+          <w:i/>
+          <w:color w:val="auto"/>
+          <w:kern w:val="0"/>
+          <w:lang w:val="de-DE" w:eastAsia="de-DE" w:bidi="ar-SA"/>
+        </w:rPr>
+        <w:t>Playground</w:t>
+      </w:r>
+      <w:r>
+        <w:rPr>
+          <w:rFonts w:ascii="Arial" w:eastAsia="Times New Roman" w:hAnsi="Arial" w:cs="Times New Roman"/>
+          <w:color w:val="auto"/>
+          <w:kern w:val="0"/>
+          <w:lang w:val="de-DE" w:eastAsia="de-DE" w:bidi="ar-SA"/>
+        </w:rPr>
+        <w:t xml:space="preserve">. Erstere beschreiben Nutzungsmöglichkeiten der Anwendung und erlauben die Durchgabe der Daten, sowie deren Anpassungen, an die Entitäten der Ebene 3. Der </w:t>
+      </w:r>
+      <w:r>
+        <w:rPr>
+          <w:rFonts w:ascii="Arial" w:eastAsia="Times New Roman" w:hAnsi="Arial" w:cs="Times New Roman"/>
+          <w:i/>
+          <w:color w:val="auto"/>
+          <w:kern w:val="0"/>
+          <w:lang w:val="de-DE" w:eastAsia="de-DE" w:bidi="ar-SA"/>
+        </w:rPr>
+        <w:t>MenuManager</w:t>
+      </w:r>
+      <w:r>
+        <w:rPr>
+          <w:rFonts w:ascii="Arial" w:eastAsia="Times New Roman" w:hAnsi="Arial" w:cs="Times New Roman"/>
+          <w:color w:val="auto"/>
+          <w:kern w:val="0"/>
+          <w:lang w:val="de-DE" w:eastAsia="de-DE" w:bidi="ar-SA"/>
+        </w:rPr>
+        <w:t xml:space="preserve"> dient als Verhaltensbeschreibung wie mit den übergebenen Menüs umzugehen ist. Der </w:t>
+      </w:r>
+      <w:r>
+        <w:rPr>
+          <w:rFonts w:ascii="Arial" w:eastAsia="Times New Roman" w:hAnsi="Arial" w:cs="Times New Roman"/>
+          <w:i/>
+          <w:color w:val="auto"/>
+          <w:kern w:val="0"/>
+          <w:lang w:val="de-DE" w:eastAsia="de-DE" w:bidi="ar-SA"/>
+        </w:rPr>
+        <w:t>Playground</w:t>
+      </w:r>
+      <w:r>
+        <w:rPr>
+          <w:rFonts w:ascii="Arial" w:eastAsia="Times New Roman" w:hAnsi="Arial" w:cs="Times New Roman"/>
+          <w:color w:val="auto"/>
+          <w:kern w:val="0"/>
+          <w:lang w:val="de-DE" w:eastAsia="de-DE" w:bidi="ar-SA"/>
+        </w:rPr>
+        <w:t xml:space="preserve"> beschreibt stattdessen den Use-Case eines gestarteten Spiels, wobei die konkret</w:t>
       </w:r>
       <w:r>
         <w:rPr>
@@ -4692,7 +4851,7 @@
               </w:rPr>
               <w:t xml:space="preserve">Link: </w:t>
             </w:r>
-            <w:hyperlink r:id="rId18" w:history="1">
+            <w:hyperlink r:id="rId20" w:history="1">
               <w:r>
                 <w:rPr>
                   <w:color w:val="0070C0"/>
@@ -4734,7 +4893,7 @@
               </w:rPr>
               <w:t xml:space="preserve">Link: </w:t>
             </w:r>
-            <w:hyperlink r:id="rId19" w:history="1">
+            <w:hyperlink r:id="rId21" w:history="1">
               <w:r>
                 <w:rPr>
                   <w:color w:val="0070C0"/>
@@ -4805,7 +4964,45 @@
           <w:lang w:val="de-DE" w:eastAsia="de-DE" w:bidi="ar-SA"/>
         </w:rPr>
         <w:lastRenderedPageBreak/>
-        <w:t>handelt sich dabei um die Interfaces GuiBuilder und DatabaseAccess. Diese erheben Ansprüche an die Plugins welche Funktionen diese umzusetzen haben damit der Applications Code nicht abgeändert werden muss, sollte beispielsweise auf ein neues Datenbanksystem oder eine neue Art der Visualisierung umgestellt werden.</w:t>
+        <w:t xml:space="preserve">handelt sich dabei um die Interfaces </w:t>
+      </w:r>
+      <w:r>
+        <w:rPr>
+          <w:rFonts w:ascii="Arial" w:eastAsia="Times New Roman" w:hAnsi="Arial" w:cs="Times New Roman"/>
+          <w:i/>
+          <w:color w:val="auto"/>
+          <w:kern w:val="0"/>
+          <w:lang w:val="de-DE" w:eastAsia="de-DE" w:bidi="ar-SA"/>
+        </w:rPr>
+        <w:t>GuiBuilder</w:t>
+      </w:r>
+      <w:r>
+        <w:rPr>
+          <w:rFonts w:ascii="Arial" w:eastAsia="Times New Roman" w:hAnsi="Arial" w:cs="Times New Roman"/>
+          <w:color w:val="auto"/>
+          <w:kern w:val="0"/>
+          <w:lang w:val="de-DE" w:eastAsia="de-DE" w:bidi="ar-SA"/>
+        </w:rPr>
+        <w:t xml:space="preserve"> und </w:t>
+      </w:r>
+      <w:r>
+        <w:rPr>
+          <w:rFonts w:ascii="Arial" w:eastAsia="Times New Roman" w:hAnsi="Arial" w:cs="Times New Roman"/>
+          <w:i/>
+          <w:color w:val="auto"/>
+          <w:kern w:val="0"/>
+          <w:lang w:val="de-DE" w:eastAsia="de-DE" w:bidi="ar-SA"/>
+        </w:rPr>
+        <w:t>DatabaseAccess</w:t>
+      </w:r>
+      <w:r>
+        <w:rPr>
+          <w:rFonts w:ascii="Arial" w:eastAsia="Times New Roman" w:hAnsi="Arial" w:cs="Times New Roman"/>
+          <w:color w:val="auto"/>
+          <w:kern w:val="0"/>
+          <w:lang w:val="de-DE" w:eastAsia="de-DE" w:bidi="ar-SA"/>
+        </w:rPr>
+        <w:t>. Diese erheben Ansprüche an die Plugins welche Funktionen diese umzusetzen haben damit der Applications Code nicht abgeändert werden muss, sollte beispielsweise auf ein neues Datenbanksystem oder eine neue Art der Visualisierung umgestellt werden.</w:t>
       </w:r>
     </w:p>
     <w:tbl>
@@ -4862,7 +5059,7 @@
               </w:rPr>
               <w:t xml:space="preserve"> </w:t>
             </w:r>
-            <w:hyperlink r:id="rId20" w:history="1">
+            <w:hyperlink r:id="rId22" w:history="1">
               <w:r>
                 <w:rPr>
                   <w:color w:val="0070C0"/>
@@ -4904,7 +5101,7 @@
               </w:rPr>
               <w:t xml:space="preserve">Link: </w:t>
             </w:r>
-            <w:hyperlink r:id="rId21" w:history="1">
+            <w:hyperlink r:id="rId23" w:history="1">
               <w:r>
                 <w:rPr>
                   <w:color w:val="0070C0"/>
@@ -4964,7 +5161,17 @@
           <w:kern w:val="0"/>
           <w:lang w:val="de-DE" w:eastAsia="de-DE" w:bidi="ar-SA"/>
         </w:rPr>
-        <w:t>Die Spielebibliothek wird visualisiert mit Hilfe von PyGame, einer Bibliothek für Python zur Erstellung meist monolithischen Spielen. Um unabhängig von PyGame zu sein, invitieren wir diese durch die Implementierung des GuiBuilder Interfaces. Neben den Mathoden zur Erstellung und Interaktion mit dem GUI, beinhaltet das Plugin PygameBuilder eine run Methode, in der diese mit über das Massaging-System verbundenen Komponenten kommunizieren kann.</w:t>
+        <w:t xml:space="preserve">Die Spielebibliothek wird visualisiert mit Hilfe von PyGame, einer Bibliothek für Python zur Erstellung meist monolithischen Spielen. Um unabhängig von PyGame zu sein, invitieren wir diese durch die Implementierung des </w:t>
+      </w:r>
+      <w:r>
+        <w:rPr>
+          <w:rFonts w:ascii="Arial" w:eastAsia="Times New Roman" w:hAnsi="Arial" w:cs="Times New Roman"/>
+          <w:i/>
+          <w:color w:val="auto"/>
+          <w:kern w:val="0"/>
+          <w:lang w:val="de-DE" w:eastAsia="de-DE" w:bidi="ar-SA"/>
+        </w:rPr>
+        <w:t>GuiBuilder</w:t>
       </w:r>
       <w:r>
         <w:rPr>
@@ -4973,8 +5180,139 @@
           <w:kern w:val="0"/>
           <w:lang w:val="de-DE" w:eastAsia="de-DE" w:bidi="ar-SA"/>
         </w:rPr>
+        <w:t xml:space="preserve"> Interfaces. Neben den </w:t>
+      </w:r>
+      <w:r>
+        <w:rPr>
+          <w:rFonts w:ascii="Arial" w:eastAsia="Times New Roman" w:hAnsi="Arial" w:cs="Times New Roman"/>
+          <w:color w:val="auto"/>
+          <w:kern w:val="0"/>
+          <w:lang w:val="de-DE" w:eastAsia="de-DE" w:bidi="ar-SA"/>
+        </w:rPr>
+        <w:t>Methoden</w:t>
+      </w:r>
+      <w:r>
+        <w:rPr>
+          <w:rFonts w:ascii="Arial" w:eastAsia="Times New Roman" w:hAnsi="Arial" w:cs="Times New Roman"/>
+          <w:color w:val="auto"/>
+          <w:kern w:val="0"/>
+          <w:lang w:val="de-DE" w:eastAsia="de-DE" w:bidi="ar-SA"/>
+        </w:rPr>
+        <w:t xml:space="preserve"> zur Erstellung und Interaktion mit dem GUI, beinhaltet das Plugin </w:t>
+      </w:r>
+      <w:r>
+        <w:rPr>
+          <w:rFonts w:ascii="Arial" w:eastAsia="Times New Roman" w:hAnsi="Arial" w:cs="Times New Roman"/>
+          <w:i/>
+          <w:color w:val="auto"/>
+          <w:kern w:val="0"/>
+          <w:lang w:val="de-DE" w:eastAsia="de-DE" w:bidi="ar-SA"/>
+        </w:rPr>
+        <w:t>PygameBuilder</w:t>
+      </w:r>
+      <w:r>
+        <w:rPr>
+          <w:rFonts w:ascii="Arial" w:eastAsia="Times New Roman" w:hAnsi="Arial" w:cs="Times New Roman"/>
+          <w:color w:val="auto"/>
+          <w:kern w:val="0"/>
+          <w:lang w:val="de-DE" w:eastAsia="de-DE" w:bidi="ar-SA"/>
+        </w:rPr>
+        <w:t xml:space="preserve"> eine </w:t>
+      </w:r>
+      <w:r>
+        <w:rPr>
+          <w:rFonts w:ascii="Arial" w:eastAsia="Times New Roman" w:hAnsi="Arial" w:cs="Times New Roman"/>
+          <w:i/>
+          <w:color w:val="auto"/>
+          <w:kern w:val="0"/>
+          <w:lang w:val="de-DE" w:eastAsia="de-DE" w:bidi="ar-SA"/>
+        </w:rPr>
+        <w:t>run</w:t>
+      </w:r>
+      <w:r>
+        <w:rPr>
+          <w:rFonts w:ascii="Arial" w:eastAsia="Times New Roman" w:hAnsi="Arial" w:cs="Times New Roman"/>
+          <w:color w:val="auto"/>
+          <w:kern w:val="0"/>
+          <w:lang w:val="de-DE" w:eastAsia="de-DE" w:bidi="ar-SA"/>
+        </w:rPr>
+        <w:t>-</w:t>
+      </w:r>
+      <w:r>
+        <w:rPr>
+          <w:rFonts w:ascii="Arial" w:eastAsia="Times New Roman" w:hAnsi="Arial" w:cs="Times New Roman"/>
+          <w:color w:val="auto"/>
+          <w:kern w:val="0"/>
+          <w:lang w:val="de-DE" w:eastAsia="de-DE" w:bidi="ar-SA"/>
+        </w:rPr>
+        <w:t>Methode, in der diese mit über das Massaging-System verbundenen Komponenten kommunizieren kann.</w:t>
+      </w:r>
+      <w:r>
+        <w:rPr>
+          <w:rFonts w:ascii="Arial" w:eastAsia="Times New Roman" w:hAnsi="Arial" w:cs="Times New Roman"/>
+          <w:color w:val="auto"/>
+          <w:kern w:val="0"/>
+          <w:lang w:val="de-DE" w:eastAsia="de-DE" w:bidi="ar-SA"/>
+        </w:rPr>
         <w:br/>
-        <w:t>Eine mittels Docker Container bereitgestellten PostgreSQL Datenbank werden die Nutzerdaten gespeichert. Hierfür gibt es die psycopg2 Bibliothek. Entsprechend besteht auch hier eine Abhängigkeit die von uns in das PostgreSqlAdapter Plugin isoliert haben.</w:t>
+        <w:t xml:space="preserve">Eine mittels Docker Container bereitgestellten </w:t>
+      </w:r>
+      <w:r>
+        <w:rPr>
+          <w:rFonts w:ascii="Arial" w:eastAsia="Times New Roman" w:hAnsi="Arial" w:cs="Times New Roman"/>
+          <w:i/>
+          <w:color w:val="auto"/>
+          <w:kern w:val="0"/>
+          <w:lang w:val="de-DE" w:eastAsia="de-DE" w:bidi="ar-SA"/>
+        </w:rPr>
+        <w:t>PostgreSQL</w:t>
+      </w:r>
+      <w:r>
+        <w:rPr>
+          <w:rFonts w:ascii="Arial" w:eastAsia="Times New Roman" w:hAnsi="Arial" w:cs="Times New Roman"/>
+          <w:color w:val="auto"/>
+          <w:kern w:val="0"/>
+          <w:lang w:val="de-DE" w:eastAsia="de-DE" w:bidi="ar-SA"/>
+        </w:rPr>
+        <w:t xml:space="preserve"> Datenbank werden die Nutzerdaten gespeichert. Hierfür gibt es die </w:t>
+      </w:r>
+      <w:r>
+        <w:rPr>
+          <w:rFonts w:ascii="Arial" w:eastAsia="Times New Roman" w:hAnsi="Arial" w:cs="Times New Roman"/>
+          <w:i/>
+          <w:color w:val="auto"/>
+          <w:kern w:val="0"/>
+          <w:lang w:val="de-DE" w:eastAsia="de-DE" w:bidi="ar-SA"/>
+        </w:rPr>
+        <w:t>psycopg2</w:t>
+      </w:r>
+      <w:r>
+        <w:rPr>
+          <w:rFonts w:ascii="Arial" w:eastAsia="Times New Roman" w:hAnsi="Arial" w:cs="Times New Roman"/>
+          <w:color w:val="auto"/>
+          <w:kern w:val="0"/>
+          <w:lang w:val="de-DE" w:eastAsia="de-DE" w:bidi="ar-SA"/>
+        </w:rPr>
+        <w:t xml:space="preserve"> Bibliothek. Entsprechend besteht auch hier eine Abhängigkeit die von uns in das </w:t>
+      </w:r>
+      <w:r>
+        <w:rPr>
+          <w:rFonts w:ascii="Arial" w:eastAsia="Times New Roman" w:hAnsi="Arial" w:cs="Times New Roman"/>
+          <w:i/>
+          <w:color w:val="auto"/>
+          <w:kern w:val="0"/>
+          <w:lang w:val="de-DE" w:eastAsia="de-DE" w:bidi="ar-SA"/>
+        </w:rPr>
+        <w:t>PostgreSqlAdapter</w:t>
+      </w:r>
+      <w:r>
+        <w:rPr>
+          <w:rFonts w:ascii="Arial" w:eastAsia="Times New Roman" w:hAnsi="Arial" w:cs="Times New Roman"/>
+          <w:color w:val="auto"/>
+          <w:kern w:val="0"/>
+          <w:lang w:val="de-DE" w:eastAsia="de-DE" w:bidi="ar-SA"/>
+        </w:rPr>
+        <w:t xml:space="preserve"> Plugin isoliert haben.</w:t>
       </w:r>
     </w:p>
     <w:tbl>
@@ -5022,7 +5360,7 @@
               </w:rPr>
               <w:t xml:space="preserve">Link: </w:t>
             </w:r>
-            <w:hyperlink r:id="rId22" w:history="1">
+            <w:hyperlink r:id="rId24" w:history="1">
               <w:r>
                 <w:rPr>
                   <w:color w:val="0070C0"/>
@@ -5070,7 +5408,7 @@
               </w:rPr>
               <w:t xml:space="preserve"> </w:t>
             </w:r>
-            <w:hyperlink r:id="rId23" w:history="1">
+            <w:hyperlink r:id="rId25" w:history="1">
               <w:r>
                 <w:rPr>
                   <w:color w:val="0070C0"/>
@@ -5134,7 +5472,25 @@
           <w:kern w:val="0"/>
           <w:lang w:val="de-DE" w:eastAsia="de-DE" w:bidi="ar-SA"/>
         </w:rPr>
-        <w:t xml:space="preserve">Die Main agiert als Ersteller und erstmaliger Koordinator der verschiedenen Komponenten. Hierzu besitzt sie Abhängigkeiten über die ganze Anwendung verteilt. Ein möglicher Kritikpunkt besteht darin dass die Main neben der Zusammenstellung auch den </w:t>
+        <w:t xml:space="preserve">Die Main agiert als Ersteller und erstmaliger Koordinator der verschiedenen Komponenten. Hierzu besitzt sie Abhängigkeiten über die ganze Anwendung verteilt. Ein möglicher Kritikpunkt besteht </w:t>
+      </w:r>
+      <w:r>
+        <w:rPr>
+          <w:rFonts w:ascii="Arial" w:eastAsia="Times New Roman" w:hAnsi="Arial" w:cs="Times New Roman"/>
+          <w:color w:val="auto"/>
+          <w:kern w:val="0"/>
+          <w:lang w:val="de-DE" w:eastAsia="de-DE" w:bidi="ar-SA"/>
+        </w:rPr>
+        <w:t>darin,</w:t>
+      </w:r>
+      <w:r>
+        <w:rPr>
+          <w:rFonts w:ascii="Arial" w:eastAsia="Times New Roman" w:hAnsi="Arial" w:cs="Times New Roman"/>
+          <w:color w:val="auto"/>
+          <w:kern w:val="0"/>
+          <w:lang w:val="de-DE" w:eastAsia="de-DE" w:bidi="ar-SA"/>
+        </w:rPr>
+        <w:t xml:space="preserve"> dass die Main neben der Zusammenstellung auch den </w:t>
       </w:r>
       <w:r>
         <w:rPr>
@@ -5216,7 +5572,7 @@
               </w:rPr>
               <w:t xml:space="preserve"> </w:t>
             </w:r>
-            <w:hyperlink r:id="rId24" w:history="1">
+            <w:hyperlink r:id="rId26" w:history="1">
               <w:r>
                 <w:rPr>
                   <w:color w:val="0070C0"/>
@@ -5438,7 +5794,7 @@
                     <pic:cNvPicPr/>
                   </pic:nvPicPr>
                   <pic:blipFill>
-                    <a:blip r:embed="rId25">
+                    <a:blip r:embed="rId27">
                       <a:lum/>
                       <a:alphaModFix/>
                     </a:blip>
@@ -5469,7 +5825,17 @@
           <w:kern w:val="0"/>
           <w:lang w:val="de-DE" w:eastAsia="de-DE" w:bidi="ar-SA"/>
         </w:rPr>
-        <w:t xml:space="preserve">Zur direkten Kommunikation der GuiBuilder Implementierung mit Komponenten, die auf struktureller ebene eine größere Distanz aufweisen, zu ermöglichen haben wir uns für ein Massaging-System entschieden. Diese lehnt sich an dem Entwurfsmuster </w:t>
+        <w:t xml:space="preserve">Zur direkten Kommunikation der </w:t>
+      </w:r>
+      <w:r>
+        <w:rPr>
+          <w:rFonts w:ascii="Arial" w:eastAsia="Times New Roman" w:hAnsi="Arial" w:cs="Times New Roman"/>
+          <w:i/>
+          <w:color w:val="auto"/>
+          <w:kern w:val="0"/>
+          <w:lang w:val="de-DE" w:eastAsia="de-DE" w:bidi="ar-SA"/>
+        </w:rPr>
+        <w:t>GuiBuilder</w:t>
       </w:r>
       <w:r>
         <w:rPr>
@@ -5478,7 +5844,7 @@
           <w:kern w:val="0"/>
           <w:lang w:val="de-DE" w:eastAsia="de-DE" w:bidi="ar-SA"/>
         </w:rPr>
-        <w:t>des Beobachters</w:t>
+        <w:t xml:space="preserve"> Implementierung mit Komponenten, die auf struktureller ebene eine größere Distanz aufweisen, zu ermöglichen haben wir uns für ein Massaging-System entschieden. Diese lehnt sich an dem Entwurfsmuster </w:t>
       </w:r>
       <w:r>
         <w:rPr>
@@ -5487,7 +5853,7 @@
           <w:kern w:val="0"/>
           <w:lang w:val="de-DE" w:eastAsia="de-DE" w:bidi="ar-SA"/>
         </w:rPr>
-        <w:t xml:space="preserve"> an. Die Problemsituation war die Übermittlung von Grafikinformationen von den Spielen zum PygameBuilder sowie Benutzereingaben zum Spiel, die </w:t>
+        <w:t>des Beobachters</w:t>
       </w:r>
       <w:r>
         <w:rPr>
@@ -5496,7 +5862,17 @@
           <w:kern w:val="0"/>
           <w:lang w:val="de-DE" w:eastAsia="de-DE" w:bidi="ar-SA"/>
         </w:rPr>
-        <w:t>dazwischenliegenden</w:t>
+        <w:t xml:space="preserve"> an. Die Problemsituation war die Übermittlung von Grafikinformationen von den Spielen zum </w:t>
+      </w:r>
+      <w:r>
+        <w:rPr>
+          <w:rFonts w:ascii="Arial" w:eastAsia="Times New Roman" w:hAnsi="Arial" w:cs="Times New Roman"/>
+          <w:i/>
+          <w:color w:val="auto"/>
+          <w:kern w:val="0"/>
+          <w:lang w:val="de-DE" w:eastAsia="de-DE" w:bidi="ar-SA"/>
+        </w:rPr>
+        <w:t>PygameBuilder</w:t>
       </w:r>
       <w:r>
         <w:rPr>
@@ -5505,7 +5881,7 @@
           <w:kern w:val="0"/>
           <w:lang w:val="de-DE" w:eastAsia="de-DE" w:bidi="ar-SA"/>
         </w:rPr>
-        <w:t xml:space="preserve"> Koordinationsobjekte hinweg. Der Beobachter wirkte mit dem Publisher-Subscriber-Konze</w:t>
+        <w:t xml:space="preserve"> sowie Benutzereingaben zum Spiel, die </w:t>
       </w:r>
       <w:r>
         <w:rPr>
@@ -5514,31 +5890,17 @@
           <w:kern w:val="0"/>
           <w:lang w:val="de-DE" w:eastAsia="de-DE" w:bidi="ar-SA"/>
         </w:rPr>
-        <w:t>pt für diesen Einsatz sinnvoll.</w:t>
-      </w:r>
-    </w:p>
-    <w:p>
-      <w:pPr>
-        <w:pStyle w:val="Textbody"/>
-        <w:spacing w:line="360" w:lineRule="auto"/>
-        <w:jc w:val="both"/>
-        <w:rPr>
-          <w:lang w:val="de-DE"/>
-        </w:rPr>
-      </w:pPr>
-    </w:p>
-    <w:p>
-      <w:pPr>
-        <w:pStyle w:val="Textbody"/>
-        <w:spacing w:line="360" w:lineRule="auto"/>
-        <w:jc w:val="both"/>
+        <w:t>dazwischenliegenden</w:t>
+      </w:r>
+      <w:r>
         <w:rPr>
           <w:rFonts w:ascii="Arial" w:eastAsia="Times New Roman" w:hAnsi="Arial" w:cs="Times New Roman"/>
           <w:color w:val="auto"/>
           <w:kern w:val="0"/>
           <w:lang w:val="de-DE" w:eastAsia="de-DE" w:bidi="ar-SA"/>
         </w:rPr>
-      </w:pPr>
+        <w:t xml:space="preserve"> Koordinationsobjekte hinweg. Der Beobachter wirkte mit dem Publisher-Subscriber-Konze</w:t>
+      </w:r>
       <w:r>
         <w:rPr>
           <w:rFonts w:ascii="Arial" w:eastAsia="Times New Roman" w:hAnsi="Arial" w:cs="Times New Roman"/>
@@ -5546,17 +5908,31 @@
           <w:kern w:val="0"/>
           <w:lang w:val="de-DE" w:eastAsia="de-DE" w:bidi="ar-SA"/>
         </w:rPr>
-        <w:t>Inde</w:t>
-      </w:r>
-      <w:r>
+        <w:t>pt für diesen Einsatz sinnvoll.</w:t>
+      </w:r>
+    </w:p>
+    <w:p>
+      <w:pPr>
+        <w:pStyle w:val="Textbody"/>
+        <w:spacing w:line="360" w:lineRule="auto"/>
+        <w:jc w:val="both"/>
+        <w:rPr>
+          <w:lang w:val="de-DE"/>
+        </w:rPr>
+      </w:pPr>
+    </w:p>
+    <w:p>
+      <w:pPr>
+        <w:pStyle w:val="Textbody"/>
+        <w:spacing w:line="360" w:lineRule="auto"/>
+        <w:jc w:val="both"/>
         <w:rPr>
           <w:rFonts w:ascii="Arial" w:eastAsia="Times New Roman" w:hAnsi="Arial" w:cs="Times New Roman"/>
           <w:color w:val="auto"/>
           <w:kern w:val="0"/>
           <w:lang w:val="de-DE" w:eastAsia="de-DE" w:bidi="ar-SA"/>
         </w:rPr>
-        <w:t>m einer unserer Sender einen Rec</w:t>
-      </w:r>
+      </w:pPr>
       <w:r>
         <w:rPr>
           <w:rFonts w:ascii="Arial" w:eastAsia="Times New Roman" w:hAnsi="Arial" w:cs="Times New Roman"/>
@@ -5564,7 +5940,7 @@
           <w:kern w:val="0"/>
           <w:lang w:val="de-DE" w:eastAsia="de-DE" w:bidi="ar-SA"/>
         </w:rPr>
-        <w:t>eiver von einer Koordinierenden Instanz zugewiesen bekommen hat, kann dieser Nachrichten versende</w:t>
+        <w:t>Inde</w:t>
       </w:r>
       <w:r>
         <w:rPr>
@@ -5573,7 +5949,17 @@
           <w:kern w:val="0"/>
           <w:lang w:val="de-DE" w:eastAsia="de-DE" w:bidi="ar-SA"/>
         </w:rPr>
-        <w:t>n, welche in einer Liste des Rece</w:t>
+        <w:t xml:space="preserve">m einer unserer </w:t>
+      </w:r>
+      <w:r>
+        <w:rPr>
+          <w:rFonts w:ascii="Arial" w:eastAsia="Times New Roman" w:hAnsi="Arial" w:cs="Times New Roman"/>
+          <w:i/>
+          <w:color w:val="auto"/>
+          <w:kern w:val="0"/>
+          <w:lang w:val="de-DE" w:eastAsia="de-DE" w:bidi="ar-SA"/>
+        </w:rPr>
+        <w:t>Sender</w:t>
       </w:r>
       <w:r>
         <w:rPr>
@@ -5582,7 +5968,27 @@
           <w:kern w:val="0"/>
           <w:lang w:val="de-DE" w:eastAsia="de-DE" w:bidi="ar-SA"/>
         </w:rPr>
-        <w:t>ivers gespeichert werden. Bei den Übertragenen Events handelt es sich um Dictionaries aus welchen beispielsweise die Kategorie ausgelesen werden kann. Anhand dieser Information wird entschieden ob die Nachricht näher behandelt oder verworfen werden soll.</w:t>
+        <w:t xml:space="preserve"> einen </w:t>
+      </w:r>
+      <w:r>
+        <w:rPr>
+          <w:rFonts w:ascii="Arial" w:eastAsia="Times New Roman" w:hAnsi="Arial" w:cs="Times New Roman"/>
+          <w:i/>
+          <w:color w:val="auto"/>
+          <w:kern w:val="0"/>
+          <w:lang w:val="de-DE" w:eastAsia="de-DE" w:bidi="ar-SA"/>
+        </w:rPr>
+        <w:t>Rec</w:t>
+      </w:r>
+      <w:r>
+        <w:rPr>
+          <w:rFonts w:ascii="Arial" w:eastAsia="Times New Roman" w:hAnsi="Arial" w:cs="Times New Roman"/>
+          <w:i/>
+          <w:color w:val="auto"/>
+          <w:kern w:val="0"/>
+          <w:lang w:val="de-DE" w:eastAsia="de-DE" w:bidi="ar-SA"/>
+        </w:rPr>
+        <w:t>eiver</w:t>
       </w:r>
       <w:r>
         <w:rPr>
@@ -5591,8 +5997,7 @@
           <w:kern w:val="0"/>
           <w:lang w:val="de-DE" w:eastAsia="de-DE" w:bidi="ar-SA"/>
         </w:rPr>
-        <w:br/>
-        <w:t xml:space="preserve">Die </w:t>
+        <w:t xml:space="preserve"> von einer Koordinierenden Instanz zugewiesen bekommen hat, kann dieser Nachrichten versende</w:t>
       </w:r>
       <w:r>
         <w:rPr>
@@ -5601,7 +6006,27 @@
           <w:kern w:val="0"/>
           <w:lang w:val="de-DE" w:eastAsia="de-DE" w:bidi="ar-SA"/>
         </w:rPr>
-        <w:t>Nähe</w:t>
+        <w:t xml:space="preserve">n, welche in einer Liste des </w:t>
+      </w:r>
+      <w:r>
+        <w:rPr>
+          <w:rFonts w:ascii="Arial" w:eastAsia="Times New Roman" w:hAnsi="Arial" w:cs="Times New Roman"/>
+          <w:i/>
+          <w:color w:val="auto"/>
+          <w:kern w:val="0"/>
+          <w:lang w:val="de-DE" w:eastAsia="de-DE" w:bidi="ar-SA"/>
+        </w:rPr>
+        <w:t>Rece</w:t>
+      </w:r>
+      <w:r>
+        <w:rPr>
+          <w:rFonts w:ascii="Arial" w:eastAsia="Times New Roman" w:hAnsi="Arial" w:cs="Times New Roman"/>
+          <w:i/>
+          <w:color w:val="auto"/>
+          <w:kern w:val="0"/>
+          <w:lang w:val="de-DE" w:eastAsia="de-DE" w:bidi="ar-SA"/>
+        </w:rPr>
+        <w:t>ivers</w:t>
       </w:r>
       <w:r>
         <w:rPr>
@@ -5610,7 +6035,7 @@
           <w:kern w:val="0"/>
           <w:lang w:val="de-DE" w:eastAsia="de-DE" w:bidi="ar-SA"/>
         </w:rPr>
-        <w:t xml:space="preserve"> zum Beobachter besteht darin, dass die I</w:t>
+        <w:t xml:space="preserve"> gespeichert werden. Bei den Übertragenen Events handelt es sich um Dictionaries aus welchen beispielsweise die Kategorie ausgelesen werden kann. Anhand dieser Information wird entschieden ob die Nachricht näher behandelt oder verworfen werden soll.</w:t>
       </w:r>
       <w:r>
         <w:rPr>
@@ -5619,7 +6044,8 @@
           <w:kern w:val="0"/>
           <w:lang w:val="de-DE" w:eastAsia="de-DE" w:bidi="ar-SA"/>
         </w:rPr>
-        <w:t>nformationen zwingend an den Rec</w:t>
+        <w:br/>
+        <w:t xml:space="preserve">Die </w:t>
       </w:r>
       <w:r>
         <w:rPr>
@@ -5628,7 +6054,44 @@
           <w:kern w:val="0"/>
           <w:lang w:val="de-DE" w:eastAsia="de-DE" w:bidi="ar-SA"/>
         </w:rPr>
-        <w:t xml:space="preserve">eiver </w:t>
+        <w:t>Nähe</w:t>
+      </w:r>
+      <w:r>
+        <w:rPr>
+          <w:rFonts w:ascii="Arial" w:eastAsia="Times New Roman" w:hAnsi="Arial" w:cs="Times New Roman"/>
+          <w:color w:val="auto"/>
+          <w:kern w:val="0"/>
+          <w:lang w:val="de-DE" w:eastAsia="de-DE" w:bidi="ar-SA"/>
+        </w:rPr>
+        <w:t xml:space="preserve"> zum Beobachter besteht darin, dass die I</w:t>
+      </w:r>
+      <w:r>
+        <w:rPr>
+          <w:rFonts w:ascii="Arial" w:eastAsia="Times New Roman" w:hAnsi="Arial" w:cs="Times New Roman"/>
+          <w:color w:val="auto"/>
+          <w:kern w:val="0"/>
+          <w:lang w:val="de-DE" w:eastAsia="de-DE" w:bidi="ar-SA"/>
+        </w:rPr>
+        <w:t xml:space="preserve">nformationen zwingend an den </w:t>
+      </w:r>
+      <w:r>
+        <w:rPr>
+          <w:rFonts w:ascii="Arial" w:eastAsia="Times New Roman" w:hAnsi="Arial" w:cs="Times New Roman"/>
+          <w:i/>
+          <w:color w:val="auto"/>
+          <w:kern w:val="0"/>
+          <w:lang w:val="de-DE" w:eastAsia="de-DE" w:bidi="ar-SA"/>
+        </w:rPr>
+        <w:t>Receiver</w:t>
+      </w:r>
+      <w:r>
+        <w:rPr>
+          <w:rFonts w:ascii="Arial" w:eastAsia="Times New Roman" w:hAnsi="Arial" w:cs="Times New Roman"/>
+          <w:color w:val="auto"/>
+          <w:kern w:val="0"/>
+          <w:lang w:val="de-DE" w:eastAsia="de-DE" w:bidi="ar-SA"/>
+        </w:rPr>
+        <w:t xml:space="preserve"> </w:t>
       </w:r>
       <w:r>
         <w:rPr>
@@ -5716,7 +6179,15 @@
                               </w:r>
                             </w:fldSimple>
                             <w:r>
-                              <w:t>: UML - Sender-Receiver (Umsetzung)</w:t>
+                              <w:t>: UML - Sender-</w:t>
+                            </w:r>
+                            <w:bookmarkStart w:id="15" w:name="_GoBack"/>
+                            <w:r>
+                              <w:t>Receiver</w:t>
+                            </w:r>
+                            <w:bookmarkEnd w:id="15"/>
+                            <w:r>
+                              <w:t xml:space="preserve"> (Umsetzung)</w:t>
                             </w:r>
                           </w:p>
                         </w:txbxContent>
@@ -5765,7 +6236,15 @@
                         </w:r>
                       </w:fldSimple>
                       <w:r>
-                        <w:t>: UML - Sender-Receiver (Umsetzung)</w:t>
+                        <w:t>: UML - Sender-</w:t>
+                      </w:r>
+                      <w:bookmarkStart w:id="16" w:name="_GoBack"/>
+                      <w:r>
+                        <w:t>Receiver</w:t>
+                      </w:r>
+                      <w:bookmarkEnd w:id="16"/>
+                      <w:r>
+                        <w:t xml:space="preserve"> (Umsetzung)</w:t>
                       </w:r>
                     </w:p>
                   </w:txbxContent>
@@ -5817,7 +6296,7 @@
             <w:r>
               <w:t xml:space="preserve">Link: </w:t>
             </w:r>
-            <w:hyperlink r:id="rId26" w:history="1">
+            <w:hyperlink r:id="rId28" w:history="1">
               <w:r>
                 <w:rPr>
                   <w:color w:val="0070C0"/>
@@ -5852,7 +6331,7 @@
             <w:r>
               <w:t xml:space="preserve">Link: </w:t>
             </w:r>
-            <w:hyperlink r:id="rId27" w:history="1">
+            <w:hyperlink r:id="rId29" w:history="1">
               <w:r>
                 <w:rPr>
                   <w:color w:val="0070C0"/>
@@ -5888,7 +6367,7 @@
             <w:r>
               <w:t xml:space="preserve">Link: </w:t>
             </w:r>
-            <w:hyperlink r:id="rId28" w:history="1">
+            <w:hyperlink r:id="rId30" w:history="1">
               <w:r>
                 <w:rPr>
                   <w:color w:val="0070C0"/>
@@ -5918,14 +6397,14 @@
           <w:rFonts w:eastAsia="Microsoft YaHei"/>
         </w:rPr>
       </w:pPr>
-      <w:bookmarkStart w:id="15" w:name="_Toc135497797"/>
+      <w:bookmarkStart w:id="17" w:name="_Toc135497797"/>
       <w:r>
         <w:rPr>
           <w:rFonts w:eastAsia="Microsoft YaHei"/>
         </w:rPr>
         <w:t>Besucher</w:t>
       </w:r>
-      <w:bookmarkEnd w:id="15"/>
+      <w:bookmarkEnd w:id="17"/>
     </w:p>
     <w:p>
       <w:pPr>
@@ -5966,7 +6445,7 @@
                     <pic:cNvPicPr/>
                   </pic:nvPicPr>
                   <pic:blipFill>
-                    <a:blip r:embed="rId29">
+                    <a:blip r:embed="rId31">
                       <a:lum/>
                       <a:alphaModFix/>
                     </a:blip>
@@ -6057,7 +6536,7 @@
                     <pic:cNvPicPr/>
                   </pic:nvPicPr>
                   <pic:blipFill>
-                    <a:blip r:embed="rId30">
+                    <a:blip r:embed="rId32">
                       <a:lum/>
                       <a:alphaModFix/>
                     </a:blip>
@@ -6244,7 +6723,7 @@
                     <pic:cNvPicPr/>
                   </pic:nvPicPr>
                   <pic:blipFill>
-                    <a:blip r:embed="rId31">
+                    <a:blip r:embed="rId33">
                       <a:lum/>
                       <a:alphaModFix/>
                     </a:blip>
@@ -6293,7 +6772,64 @@
           <w:kern w:val="0"/>
           <w:lang w:val="de-DE" w:eastAsia="de-DE" w:bidi="ar-SA"/>
         </w:rPr>
-        <w:t xml:space="preserve"> einer Account Anpassung und dem damit einhergehenden Wechsel vom ManageAccountMenu in das EditAccountMenü, und zurück, werden jedoch zusätzliche Informationen über den MenuManager übertragen. So besteht in Unserem Programmentwurf ein</w:t>
+        <w:t xml:space="preserve"> einer Account Anpassung und dem damit einhergehenden Wechsel vom </w:t>
+      </w:r>
+      <w:r>
+        <w:rPr>
+          <w:rFonts w:ascii="Arial" w:eastAsia="Times New Roman" w:hAnsi="Arial" w:cs="Times New Roman"/>
+          <w:i/>
+          <w:color w:val="auto"/>
+          <w:kern w:val="0"/>
+          <w:lang w:val="de-DE" w:eastAsia="de-DE" w:bidi="ar-SA"/>
+        </w:rPr>
+        <w:t>ManageAccountMenu</w:t>
+      </w:r>
+      <w:r>
+        <w:rPr>
+          <w:rFonts w:ascii="Arial" w:eastAsia="Times New Roman" w:hAnsi="Arial" w:cs="Times New Roman"/>
+          <w:color w:val="auto"/>
+          <w:kern w:val="0"/>
+          <w:lang w:val="de-DE" w:eastAsia="de-DE" w:bidi="ar-SA"/>
+        </w:rPr>
+        <w:t xml:space="preserve"> in das </w:t>
+      </w:r>
+      <w:r>
+        <w:rPr>
+          <w:rFonts w:ascii="Arial" w:eastAsia="Times New Roman" w:hAnsi="Arial" w:cs="Times New Roman"/>
+          <w:i/>
+          <w:color w:val="auto"/>
+          <w:kern w:val="0"/>
+          <w:lang w:val="de-DE" w:eastAsia="de-DE" w:bidi="ar-SA"/>
+        </w:rPr>
+        <w:t>EditAccountMenu</w:t>
+      </w:r>
+      <w:r>
+        <w:rPr>
+          <w:rFonts w:ascii="Arial" w:eastAsia="Times New Roman" w:hAnsi="Arial" w:cs="Times New Roman"/>
+          <w:color w:val="auto"/>
+          <w:kern w:val="0"/>
+          <w:lang w:val="de-DE" w:eastAsia="de-DE" w:bidi="ar-SA"/>
+        </w:rPr>
+        <w:t xml:space="preserve">, und zurück, werden jedoch zusätzliche Informationen über den </w:t>
+      </w:r>
+      <w:r>
+        <w:rPr>
+          <w:rFonts w:ascii="Arial" w:eastAsia="Times New Roman" w:hAnsi="Arial" w:cs="Times New Roman"/>
+          <w:i/>
+          <w:color w:val="auto"/>
+          <w:kern w:val="0"/>
+          <w:lang w:val="de-DE" w:eastAsia="de-DE" w:bidi="ar-SA"/>
+        </w:rPr>
+        <w:t>MenuManager</w:t>
+      </w:r>
+      <w:r>
+        <w:rPr>
+          <w:rFonts w:ascii="Arial" w:eastAsia="Times New Roman" w:hAnsi="Arial" w:cs="Times New Roman"/>
+          <w:color w:val="auto"/>
+          <w:kern w:val="0"/>
+          <w:lang w:val="de-DE" w:eastAsia="de-DE" w:bidi="ar-SA"/>
+        </w:rPr>
+        <w:t xml:space="preserve"> übertragen. So besteht in Unserem Programmentwurf ein</w:t>
       </w:r>
       <w:r>
         <w:rPr>
@@ -6510,7 +7046,7 @@
             <w:r>
               <w:t xml:space="preserve">Link: </w:t>
             </w:r>
-            <w:hyperlink r:id="rId32" w:history="1">
+            <w:hyperlink r:id="rId34" w:history="1">
               <w:r>
                 <w:rPr>
                   <w:color w:val="0070C0"/>
@@ -6546,7 +7082,7 @@
             <w:r>
               <w:t xml:space="preserve">Link: </w:t>
             </w:r>
-            <w:hyperlink r:id="rId33" w:history="1">
+            <w:hyperlink r:id="rId35" w:history="1">
               <w:r>
                 <w:rPr>
                   <w:color w:val="0070C0"/>
@@ -6563,12 +7099,12 @@
       <w:pPr>
         <w:pStyle w:val="berschrift2"/>
       </w:pPr>
-      <w:bookmarkStart w:id="16" w:name="_Toc135497798"/>
+      <w:bookmarkStart w:id="18" w:name="_Toc135497798"/>
       <w:r>
         <w:lastRenderedPageBreak/>
         <w:t>Erbauer</w:t>
       </w:r>
-      <w:bookmarkEnd w:id="16"/>
+      <w:bookmarkEnd w:id="18"/>
     </w:p>
     <w:p>
       <w:pPr>
@@ -6719,7 +7255,45 @@
           <w:kern w:val="0"/>
           <w:lang w:val="de-DE" w:eastAsia="de-DE" w:bidi="ar-SA"/>
         </w:rPr>
-        <w:t xml:space="preserve">Durch die Isolation der GuiBuilder Implementation wurde indirekt eine Art Erbauer umgesetzt. So erbaut die PygameBuilder Klasse auf Anfrage von außen Objekte zur visuellen Darstellung der Spielebibliothek. </w:t>
+        <w:t xml:space="preserve">Durch die Isolation der </w:t>
+      </w:r>
+      <w:r>
+        <w:rPr>
+          <w:rFonts w:ascii="Arial" w:eastAsia="Times New Roman" w:hAnsi="Arial" w:cs="Times New Roman"/>
+          <w:i/>
+          <w:color w:val="auto"/>
+          <w:kern w:val="0"/>
+          <w:lang w:val="de-DE" w:eastAsia="de-DE" w:bidi="ar-SA"/>
+        </w:rPr>
+        <w:t>GuiBuilder</w:t>
+      </w:r>
+      <w:r>
+        <w:rPr>
+          <w:rFonts w:ascii="Arial" w:eastAsia="Times New Roman" w:hAnsi="Arial" w:cs="Times New Roman"/>
+          <w:color w:val="auto"/>
+          <w:kern w:val="0"/>
+          <w:lang w:val="de-DE" w:eastAsia="de-DE" w:bidi="ar-SA"/>
+        </w:rPr>
+        <w:t xml:space="preserve"> Implementation wurde indirekt eine Art Erbauer umgesetzt. So erbaut die </w:t>
+      </w:r>
+      <w:r>
+        <w:rPr>
+          <w:rFonts w:ascii="Arial" w:eastAsia="Times New Roman" w:hAnsi="Arial" w:cs="Times New Roman"/>
+          <w:i/>
+          <w:color w:val="auto"/>
+          <w:kern w:val="0"/>
+          <w:lang w:val="de-DE" w:eastAsia="de-DE" w:bidi="ar-SA"/>
+        </w:rPr>
+        <w:t>PygameBuilder</w:t>
+      </w:r>
+      <w:r>
+        <w:rPr>
+          <w:rFonts w:ascii="Arial" w:eastAsia="Times New Roman" w:hAnsi="Arial" w:cs="Times New Roman"/>
+          <w:color w:val="auto"/>
+          <w:kern w:val="0"/>
+          <w:lang w:val="de-DE" w:eastAsia="de-DE" w:bidi="ar-SA"/>
+        </w:rPr>
+        <w:t xml:space="preserve"> Klasse auf Anfrage von außen Objekte zur visuellen Darstellung der Spielebibliothek. </w:t>
       </w:r>
       <w:r>
         <w:rPr>
@@ -6914,7 +7488,7 @@
                     <pic:cNvPicPr/>
                   </pic:nvPicPr>
                   <pic:blipFill>
-                    <a:blip r:embed="rId34">
+                    <a:blip r:embed="rId36">
                       <a:lum/>
                       <a:alphaModFix/>
                     </a:blip>
@@ -6945,7 +7519,54 @@
           <w:kern w:val="0"/>
           <w:lang w:val="de-DE" w:eastAsia="de-DE" w:bidi="ar-SA"/>
         </w:rPr>
-        <w:t>Beispielsweise erstellt der Erbauer das Fenster Objekt durch den Aufruf der create_window() Methode, welche in dem GuiBuilder Interface als Schnittstelle festgelegt ist. Dabei ist egal wie der Erbauer das GUI aufbaut und welche Plattform dafür verwendet wird.</w:t>
+        <w:t xml:space="preserve">Beispielsweise erstellt der Erbauer das Fenster Objekt durch den Aufruf der </w:t>
+      </w:r>
+      <w:r>
+        <w:rPr>
+          <w:rFonts w:ascii="Arial" w:eastAsia="Times New Roman" w:hAnsi="Arial" w:cs="Times New Roman"/>
+          <w:i/>
+          <w:color w:val="auto"/>
+          <w:kern w:val="0"/>
+          <w:lang w:val="de-DE" w:eastAsia="de-DE" w:bidi="ar-SA"/>
+        </w:rPr>
+        <w:t>create_window()</w:t>
+      </w:r>
+      <w:r>
+        <w:rPr>
+          <w:rFonts w:ascii="Arial" w:eastAsia="Times New Roman" w:hAnsi="Arial" w:cs="Times New Roman"/>
+          <w:color w:val="auto"/>
+          <w:kern w:val="0"/>
+          <w:lang w:val="de-DE" w:eastAsia="de-DE" w:bidi="ar-SA"/>
+        </w:rPr>
+        <w:t>-</w:t>
+      </w:r>
+      <w:r>
+        <w:rPr>
+          <w:rFonts w:ascii="Arial" w:eastAsia="Times New Roman" w:hAnsi="Arial" w:cs="Times New Roman"/>
+          <w:color w:val="auto"/>
+          <w:kern w:val="0"/>
+          <w:lang w:val="de-DE" w:eastAsia="de-DE" w:bidi="ar-SA"/>
+        </w:rPr>
+        <w:t xml:space="preserve">Methode, welche in dem </w:t>
+      </w:r>
+      <w:r>
+        <w:rPr>
+          <w:rFonts w:ascii="Arial" w:eastAsia="Times New Roman" w:hAnsi="Arial" w:cs="Times New Roman"/>
+          <w:i/>
+          <w:color w:val="auto"/>
+          <w:kern w:val="0"/>
+          <w:lang w:val="de-DE" w:eastAsia="de-DE" w:bidi="ar-SA"/>
+        </w:rPr>
+        <w:t>GuiBuilder</w:t>
+      </w:r>
+      <w:r>
+        <w:rPr>
+          <w:rFonts w:ascii="Arial" w:eastAsia="Times New Roman" w:hAnsi="Arial" w:cs="Times New Roman"/>
+          <w:color w:val="auto"/>
+          <w:kern w:val="0"/>
+          <w:lang w:val="de-DE" w:eastAsia="de-DE" w:bidi="ar-SA"/>
+        </w:rPr>
+        <w:t xml:space="preserve"> Interface als Schnittstelle festgelegt ist. Dabei ist egal wie der Erbauer das GUI aufbaut und welche Plattform dafür verwendet wird.</w:t>
       </w:r>
     </w:p>
     <w:p>
@@ -6986,7 +7607,7 @@
                     <pic:cNvPicPr/>
                   </pic:nvPicPr>
                   <pic:blipFill>
-                    <a:blip r:embed="rId35">
+                    <a:blip r:embed="rId37">
                       <a:lum/>
                       <a:alphaModFix/>
                     </a:blip>
@@ -7051,7 +7672,7 @@
             <w:r>
               <w:t xml:space="preserve">Link: </w:t>
             </w:r>
-            <w:hyperlink r:id="rId36" w:history="1">
+            <w:hyperlink r:id="rId38" w:history="1">
               <w:r>
                 <w:rPr>
                   <w:color w:val="0070C0"/>
@@ -7086,7 +7707,7 @@
             <w:r>
               <w:t xml:space="preserve">Link: </w:t>
             </w:r>
-            <w:hyperlink r:id="rId37" w:history="1">
+            <w:hyperlink r:id="rId39" w:history="1">
               <w:r>
                 <w:rPr>
                   <w:color w:val="0070C0"/>
@@ -7121,7 +7742,7 @@
             <w:r>
               <w:t xml:space="preserve">Link: </w:t>
             </w:r>
-            <w:hyperlink r:id="rId38" w:history="1">
+            <w:hyperlink r:id="rId40" w:history="1">
               <w:r>
                 <w:rPr>
                   <w:color w:val="0070C0"/>
@@ -7156,7 +7777,7 @@
       <w:pPr>
         <w:pStyle w:val="berschrift1"/>
       </w:pPr>
-      <w:bookmarkStart w:id="17" w:name="_Toc135497799"/>
+      <w:bookmarkStart w:id="19" w:name="_Toc135497799"/>
       <w:r>
         <w:rPr>
           <w:lang w:val="en-US"/>
@@ -7164,33 +7785,33 @@
         <w:lastRenderedPageBreak/>
         <w:t>Programming Principles</w:t>
       </w:r>
-      <w:bookmarkEnd w:id="17"/>
+      <w:bookmarkEnd w:id="19"/>
     </w:p>
     <w:p>
       <w:pPr>
         <w:pStyle w:val="berschrift2"/>
       </w:pPr>
-      <w:bookmarkStart w:id="18" w:name="_Toc135497800"/>
+      <w:bookmarkStart w:id="20" w:name="_Toc135497800"/>
       <w:r>
         <w:rPr>
           <w:lang w:val="en-US"/>
         </w:rPr>
         <w:t>SOLID</w:t>
       </w:r>
-      <w:bookmarkEnd w:id="18"/>
+      <w:bookmarkEnd w:id="20"/>
     </w:p>
     <w:p>
       <w:pPr>
         <w:pStyle w:val="berschrift3"/>
       </w:pPr>
-      <w:bookmarkStart w:id="19" w:name="_Toc135497801"/>
+      <w:bookmarkStart w:id="21" w:name="_Toc135497801"/>
       <w:r>
         <w:rPr>
           <w:lang w:val="en-US"/>
         </w:rPr>
         <w:t>Single Responsibility Principle</w:t>
       </w:r>
-      <w:bookmarkEnd w:id="19"/>
+      <w:bookmarkEnd w:id="21"/>
     </w:p>
     <w:p>
       <w:pPr>
@@ -7211,7 +7832,83 @@
           <w:kern w:val="0"/>
           <w:lang w:val="de-DE" w:eastAsia="de-DE" w:bidi="ar-SA"/>
         </w:rPr>
-        <w:t>Zur Demonstration der Einhaltung von Single Responsibility eignen sich die Klassen rund um die Verwaltung der Spielerdaten. So gibt es Klassen die sich ausschließlich um Aufbewahrung und Anpassung der Daten kümmern, wie die Account- oder die GameStatistic Klasse. Die Verwaltung der Objekte dieser Klassen wird jeweils von den dedizierten Verwaltungsklasse, AccountList und Statistics, übernommen, welche deren Änderungen auf die Datenbank widerspiegelt.</w:t>
+        <w:t xml:space="preserve">Zur Demonstration der Einhaltung von Single Responsibility eignen sich die Klassen rund um die Verwaltung der Spielerdaten. So gibt es Klassen die sich ausschließlich um Aufbewahrung und Anpassung der Daten kümmern, wie die </w:t>
+      </w:r>
+      <w:r>
+        <w:rPr>
+          <w:rFonts w:ascii="Arial" w:eastAsia="Times New Roman" w:hAnsi="Arial" w:cs="Times New Roman"/>
+          <w:i/>
+          <w:color w:val="auto"/>
+          <w:kern w:val="0"/>
+          <w:lang w:val="de-DE" w:eastAsia="de-DE" w:bidi="ar-SA"/>
+        </w:rPr>
+        <w:t>Account</w:t>
+      </w:r>
+      <w:r>
+        <w:rPr>
+          <w:rFonts w:ascii="Arial" w:eastAsia="Times New Roman" w:hAnsi="Arial" w:cs="Times New Roman"/>
+          <w:color w:val="auto"/>
+          <w:kern w:val="0"/>
+          <w:lang w:val="de-DE" w:eastAsia="de-DE" w:bidi="ar-SA"/>
+        </w:rPr>
+        <w:t xml:space="preserve">- oder die </w:t>
+      </w:r>
+      <w:r>
+        <w:rPr>
+          <w:rFonts w:ascii="Arial" w:eastAsia="Times New Roman" w:hAnsi="Arial" w:cs="Times New Roman"/>
+          <w:i/>
+          <w:color w:val="auto"/>
+          <w:kern w:val="0"/>
+          <w:lang w:val="de-DE" w:eastAsia="de-DE" w:bidi="ar-SA"/>
+        </w:rPr>
+        <w:t>GameStatistic</w:t>
+      </w:r>
+      <w:r>
+        <w:rPr>
+          <w:rFonts w:ascii="Arial" w:eastAsia="Times New Roman" w:hAnsi="Arial" w:cs="Times New Roman"/>
+          <w:color w:val="auto"/>
+          <w:kern w:val="0"/>
+          <w:lang w:val="de-DE" w:eastAsia="de-DE" w:bidi="ar-SA"/>
+        </w:rPr>
+        <w:t xml:space="preserve"> Klasse. Die Verwaltung der Objekte dieser Klassen wird jeweils von den dedizierten Verwaltungsklasse, </w:t>
+      </w:r>
+      <w:r>
+        <w:rPr>
+          <w:rFonts w:ascii="Arial" w:eastAsia="Times New Roman" w:hAnsi="Arial" w:cs="Times New Roman"/>
+          <w:i/>
+          <w:color w:val="auto"/>
+          <w:kern w:val="0"/>
+          <w:lang w:val="de-DE" w:eastAsia="de-DE" w:bidi="ar-SA"/>
+        </w:rPr>
+        <w:t>AccountList</w:t>
+      </w:r>
+      <w:r>
+        <w:rPr>
+          <w:rFonts w:ascii="Arial" w:eastAsia="Times New Roman" w:hAnsi="Arial" w:cs="Times New Roman"/>
+          <w:color w:val="auto"/>
+          <w:kern w:val="0"/>
+          <w:lang w:val="de-DE" w:eastAsia="de-DE" w:bidi="ar-SA"/>
+        </w:rPr>
+        <w:t xml:space="preserve"> und </w:t>
+      </w:r>
+      <w:r>
+        <w:rPr>
+          <w:rFonts w:ascii="Arial" w:eastAsia="Times New Roman" w:hAnsi="Arial" w:cs="Times New Roman"/>
+          <w:i/>
+          <w:color w:val="auto"/>
+          <w:kern w:val="0"/>
+          <w:lang w:val="de-DE" w:eastAsia="de-DE" w:bidi="ar-SA"/>
+        </w:rPr>
+        <w:t>Statistics</w:t>
+      </w:r>
+      <w:r>
+        <w:rPr>
+          <w:rFonts w:ascii="Arial" w:eastAsia="Times New Roman" w:hAnsi="Arial" w:cs="Times New Roman"/>
+          <w:color w:val="auto"/>
+          <w:kern w:val="0"/>
+          <w:lang w:val="de-DE" w:eastAsia="de-DE" w:bidi="ar-SA"/>
+        </w:rPr>
+        <w:t>, übernommen, welche deren Änderungen auf die Datenbank widerspiegelt.</w:t>
       </w:r>
     </w:p>
     <w:tbl>
@@ -7352,7 +8049,7 @@
                           <pic:cNvPicPr/>
                         </pic:nvPicPr>
                         <pic:blipFill>
-                          <a:blip r:embed="rId39">
+                          <a:blip r:embed="rId41">
                             <a:lum/>
                             <a:alphaModFix/>
                           </a:blip>
@@ -7427,7 +8124,7 @@
                           <pic:cNvPicPr/>
                         </pic:nvPicPr>
                         <pic:blipFill>
-                          <a:blip r:embed="rId40">
+                          <a:blip r:embed="rId42">
                             <a:lum/>
                             <a:alphaModFix/>
                           </a:blip>
@@ -7476,7 +8173,7 @@
             <w:r>
               <w:t xml:space="preserve">Link: </w:t>
             </w:r>
-            <w:hyperlink r:id="rId41" w:history="1">
+            <w:hyperlink r:id="rId43" w:history="1">
               <w:r>
                 <w:rPr>
                   <w:color w:val="0070C0"/>
@@ -7508,7 +8205,7 @@
             <w:r>
               <w:t xml:space="preserve">Link: </w:t>
             </w:r>
-            <w:hyperlink r:id="rId42" w:history="1">
+            <w:hyperlink r:id="rId44" w:history="1">
               <w:r>
                 <w:rPr>
                   <w:color w:val="0070C0"/>
@@ -7542,7 +8239,7 @@
             <w:r>
               <w:t xml:space="preserve">Link: </w:t>
             </w:r>
-            <w:hyperlink r:id="rId43" w:history="1">
+            <w:hyperlink r:id="rId45" w:history="1">
               <w:r>
                 <w:rPr>
                   <w:color w:val="0070C0"/>
@@ -7575,7 +8272,7 @@
             <w:r>
               <w:t xml:space="preserve">Link: </w:t>
             </w:r>
-            <w:hyperlink r:id="rId44" w:history="1">
+            <w:hyperlink r:id="rId46" w:history="1">
               <w:r>
                 <w:rPr>
                   <w:color w:val="0070C0"/>
@@ -7601,7 +8298,16 @@
         <w:spacing w:line="360" w:lineRule="auto"/>
       </w:pPr>
       <w:r>
-        <w:t xml:space="preserve">Als Antibeispiel lässt sich unser MenuManager heranziehen. Dieser hat zwei Aufgaben, welche getrennt </w:t>
+        <w:t xml:space="preserve">Als Antibeispiel lässt sich unser </w:t>
+      </w:r>
+      <w:r>
+        <w:rPr>
+          <w:i/>
+        </w:rPr>
+        <w:t>MenuManager</w:t>
+      </w:r>
+      <w:r>
+        <w:t xml:space="preserve"> heranziehen. Dieser hat zwei Aufgaben, welche getrennt </w:t>
       </w:r>
       <w:r>
         <w:t>voneinander</w:t>
@@ -7611,18 +8317,27 @@
       </w:r>
       <w:r>
         <w:lastRenderedPageBreak/>
-        <w:t>auch als Relay zwischen den diesen und dem GUI. Eine Trennung dieser Aufgaben würde es vereinfachen Anpassungen am MenuManager durchzuführen.</w:t>
+        <w:t xml:space="preserve">auch als Relay zwischen den diesen und dem GUI. Eine Trennung dieser Aufgaben würde es vereinfachen Anpassungen am </w:t>
+      </w:r>
+      <w:r>
+        <w:rPr>
+          <w:i/>
+        </w:rPr>
+        <w:t>MenuManager</w:t>
+      </w:r>
+      <w:r>
+        <w:t xml:space="preserve"> durchzuführen.</w:t>
       </w:r>
     </w:p>
     <w:p>
       <w:pPr>
         <w:pStyle w:val="berschrift3"/>
       </w:pPr>
-      <w:bookmarkStart w:id="20" w:name="_Toc135497802"/>
+      <w:bookmarkStart w:id="22" w:name="_Toc135497802"/>
       <w:r>
         <w:t>Open-Closed Principle</w:t>
       </w:r>
-      <w:bookmarkEnd w:id="20"/>
+      <w:bookmarkEnd w:id="22"/>
     </w:p>
     <w:p>
       <w:pPr>
@@ -7779,7 +8494,7 @@
                     <pic:cNvPicPr/>
                   </pic:nvPicPr>
                   <pic:blipFill>
-                    <a:blip r:embed="rId45">
+                    <a:blip r:embed="rId47">
                       <a:lum/>
                       <a:alphaModFix/>
                     </a:blip>
@@ -7820,7 +8535,25 @@
       </w:r>
       <w:r>
         <w:br/>
-        <w:t>Beispielhaft ist hierfür der Mehrspieler TicTacToe. Dieser erbt von der Game Oberklasse und überschreibt deren Funktionen. Das Objekt der Multiplayer Klasse verlässt sich auf deren Existenz und koordiniert mit diesen den Grundsätzlichen Ablauf eines Mehrspielers.</w:t>
+        <w:t xml:space="preserve">Beispielhaft ist hierfür der Mehrspieler TicTacToe. Dieser erbt von der </w:t>
+      </w:r>
+      <w:r>
+        <w:rPr>
+          <w:i/>
+        </w:rPr>
+        <w:t>Game</w:t>
+      </w:r>
+      <w:r>
+        <w:t xml:space="preserve"> Oberklasse und überschreibt deren Funktionen. Das Objekt der </w:t>
+      </w:r>
+      <w:r>
+        <w:rPr>
+          <w:i/>
+        </w:rPr>
+        <w:t>Multiplayer</w:t>
+      </w:r>
+      <w:r>
+        <w:t xml:space="preserve"> Klasse verlässt sich auf deren Existenz und koordiniert mit diesen den Grundsätzlichen Ablauf eines Mehrspielers.</w:t>
       </w:r>
     </w:p>
     <w:p>
@@ -7869,7 +8602,7 @@
             <w:r>
               <w:t xml:space="preserve">Link: </w:t>
             </w:r>
-            <w:hyperlink r:id="rId46" w:history="1">
+            <w:hyperlink r:id="rId48" w:history="1">
               <w:r>
                 <w:rPr>
                   <w:color w:val="0070C0"/>
@@ -7901,7 +8634,7 @@
             <w:r>
               <w:t xml:space="preserve">Link: </w:t>
             </w:r>
-            <w:hyperlink r:id="rId47" w:history="1">
+            <w:hyperlink r:id="rId49" w:history="1">
               <w:r>
                 <w:rPr>
                   <w:color w:val="0070C0"/>
@@ -7934,7 +8667,7 @@
             <w:r>
               <w:t xml:space="preserve">Link: </w:t>
             </w:r>
-            <w:hyperlink r:id="rId48" w:history="1">
+            <w:hyperlink r:id="rId50" w:history="1">
               <w:r>
                 <w:rPr>
                   <w:color w:val="0070C0"/>
@@ -7958,14 +8691,14 @@
       <w:pPr>
         <w:pStyle w:val="berschrift3"/>
       </w:pPr>
-      <w:bookmarkStart w:id="21" w:name="_Toc135497803"/>
+      <w:bookmarkStart w:id="23" w:name="_Toc135497803"/>
       <w:r>
         <w:rPr>
           <w:lang w:val="en-US"/>
         </w:rPr>
         <w:t>Liskov Substitution Principle</w:t>
       </w:r>
-      <w:bookmarkEnd w:id="21"/>
+      <w:bookmarkEnd w:id="23"/>
     </w:p>
     <w:p>
       <w:pPr>
@@ -8010,7 +8743,7 @@
                     <pic:cNvPicPr/>
                   </pic:nvPicPr>
                   <pic:blipFill>
-                    <a:blip r:embed="rId49">
+                    <a:blip r:embed="rId51">
                       <a:lum/>
                       <a:alphaModFix/>
                     </a:blip>
@@ -8061,7 +8794,7 @@
                     <pic:cNvPicPr/>
                   </pic:nvPicPr>
                   <pic:blipFill>
-                    <a:blip r:embed="rId50">
+                    <a:blip r:embed="rId52">
                       <a:lum/>
                       <a:alphaModFix/>
                     </a:blip>
@@ -8123,7 +8856,7 @@
             <w:r>
               <w:t xml:space="preserve">Link: </w:t>
             </w:r>
-            <w:hyperlink r:id="rId51" w:history="1">
+            <w:hyperlink r:id="rId53" w:history="1">
               <w:r>
                 <w:rPr>
                   <w:color w:val="0070C0"/>
@@ -8156,7 +8889,7 @@
             <w:r>
               <w:t xml:space="preserve">Link: </w:t>
             </w:r>
-            <w:hyperlink r:id="rId52" w:history="1">
+            <w:hyperlink r:id="rId54" w:history="1">
               <w:r>
                 <w:rPr>
                   <w:color w:val="0070C0"/>
@@ -8201,7 +8934,7 @@
       <w:pPr>
         <w:pStyle w:val="berschrift3"/>
       </w:pPr>
-      <w:bookmarkStart w:id="22" w:name="_Toc135497804"/>
+      <w:bookmarkStart w:id="24" w:name="_Toc135497804"/>
       <w:r>
         <w:lastRenderedPageBreak/>
         <w:t>I</w:t>
@@ -8212,20 +8945,56 @@
         </w:rPr>
         <w:t>nterface Segregation Principle</w:t>
       </w:r>
-      <w:bookmarkEnd w:id="22"/>
+      <w:bookmarkEnd w:id="24"/>
     </w:p>
     <w:p>
       <w:pPr>
         <w:spacing w:line="360" w:lineRule="auto"/>
       </w:pPr>
       <w:r>
-        <w:t xml:space="preserve">Der MenuManager erwartet die Übergabe von instanziierten Menüs. Im Durchlaufen einer </w:t>
+        <w:t xml:space="preserve">Der </w:t>
+      </w:r>
+      <w:r>
+        <w:rPr>
+          <w:i/>
+        </w:rPr>
+        <w:t>MenuManager</w:t>
+      </w:r>
+      <w:r>
+        <w:t xml:space="preserve"> erwartet die Übergabe von instanziierten Menüs. Im Durchlaufen einer </w:t>
       </w:r>
       <w:r>
         <w:t>Schleife</w:t>
       </w:r>
       <w:r>
-        <w:t xml:space="preserve"> werden Funktionen dieser Instanzen aufgerufen, welche durch das GenericMenu Interface vorausgesetzt werden. Das EditAccountMenu und ManageAccountMenu haben dabei eine Sonderrolle, da von </w:t>
+        <w:t xml:space="preserve"> werden Funktionen dieser Instanzen aufgerufen, welche durch das </w:t>
+      </w:r>
+      <w:r>
+        <w:rPr>
+          <w:i/>
+        </w:rPr>
+        <w:t>GenericMenu</w:t>
+      </w:r>
+      <w:r>
+        <w:t xml:space="preserve"> Interface vorausgesetzt werden. Das </w:t>
+      </w:r>
+      <w:r>
+        <w:rPr>
+          <w:i/>
+        </w:rPr>
+        <w:t>EditAccountMenu</w:t>
+      </w:r>
+      <w:r>
+        <w:t xml:space="preserve"> und </w:t>
+      </w:r>
+      <w:r>
+        <w:rPr>
+          <w:i/>
+        </w:rPr>
+        <w:t>ManageAccountMenu</w:t>
+      </w:r>
+      <w:r>
+        <w:t xml:space="preserve"> haben dabei eine Sonderrolle, da von </w:t>
       </w:r>
       <w:r>
         <w:t>diesen zusätzlichen Funktionen</w:t>
@@ -8394,7 +9163,7 @@
                     <pic:cNvPicPr/>
                   </pic:nvPicPr>
                   <pic:blipFill>
-                    <a:blip r:embed="rId53">
+                    <a:blip r:embed="rId55">
                       <a:lum/>
                       <a:alphaModFix/>
                     </a:blip>
@@ -8424,28 +9193,58 @@
         <w:spacing w:line="360" w:lineRule="auto"/>
       </w:pPr>
       <w:r>
-        <w:t>Python arbeitet nicht wie Java oder C# mit den klassischen Interfaces, sonder erlaubt stattdessen Mehrfachvererbung sowie abstrakte Klassen. Damit ist ein ähnliches Verhalten modellierbar.</w:t>
+        <w:t>Python arbeitet nicht wie Java oder C# mit den klassischen Interfaces, sonder</w:t>
+      </w:r>
+      <w:r>
+        <w:t>n</w:t>
+      </w:r>
+      <w:r>
+        <w:t xml:space="preserve"> erlaubt stattdessen Mehrfachvererbung sowie abstrakte Klassen. Damit ist ein ähnliches Verhalten modellierbar.</w:t>
       </w:r>
     </w:p>
     <w:p>
       <w:pPr>
         <w:pStyle w:val="berschrift3"/>
       </w:pPr>
-      <w:bookmarkStart w:id="23" w:name="_Toc135497805"/>
+      <w:bookmarkStart w:id="25" w:name="_Toc135497805"/>
       <w:r>
         <w:rPr>
           <w:lang w:val="en-US"/>
         </w:rPr>
         <w:t>Dependency Inversion Principle</w:t>
       </w:r>
-      <w:bookmarkEnd w:id="23"/>
+      <w:bookmarkEnd w:id="25"/>
     </w:p>
     <w:p>
       <w:pPr>
         <w:spacing w:line="360" w:lineRule="auto"/>
       </w:pPr>
       <w:r>
-        <w:t>Nach dem Dependency Inversion Principle drehen wir die Abhängigkeit von der pygame-Bibliothek um. So wird die Visualisierung unserer Anwendung nicht zu einem Kernelement. Über die Implementierung des GuiBuilder Interfaces schaffen wir eine Schnittstelle zwischen dem PygameBuilder und den inneren Ebenen der Anwendung. Das bringt Stabilität und erlaubt es verschiedene Visualisierungsmethoden anzubinden ohne den Anwendungskern anzupassen.</w:t>
+        <w:t xml:space="preserve">Nach dem Dependency Inversion Principle drehen wir die Abhängigkeit von der </w:t>
+      </w:r>
+      <w:r>
+        <w:t>PyGame</w:t>
+      </w:r>
+      <w:r>
+        <w:t xml:space="preserve">-Bibliothek um. So wird die Visualisierung unserer Anwendung nicht zu einem Kernelement. Über die Implementierung des </w:t>
+      </w:r>
+      <w:r>
+        <w:rPr>
+          <w:i/>
+        </w:rPr>
+        <w:t>GuiBuilder</w:t>
+      </w:r>
+      <w:r>
+        <w:t xml:space="preserve"> Interfaces schaffen wir eine Schnittstelle zwischen dem </w:t>
+      </w:r>
+      <w:r>
+        <w:rPr>
+          <w:i/>
+        </w:rPr>
+        <w:t>PygameBuilder</w:t>
+      </w:r>
+      <w:r>
+        <w:t xml:space="preserve"> und den inneren Ebenen der Anwendung. Das bringt Stabilität und erlaubt es verschiedene Visualisierungsmethoden anzubinden ohne den Anwendungskern anzupassen.</w:t>
       </w:r>
     </w:p>
     <w:p>
@@ -8625,7 +9424,7 @@
                     <pic:cNvPicPr/>
                   </pic:nvPicPr>
                   <pic:blipFill>
-                    <a:blip r:embed="rId54">
+                    <a:blip r:embed="rId56">
                       <a:lum/>
                       <a:alphaModFix/>
                     </a:blip>
@@ -8688,7 +9487,7 @@
             <w:r>
               <w:t xml:space="preserve">Link: </w:t>
             </w:r>
-            <w:hyperlink r:id="rId55" w:history="1">
+            <w:hyperlink r:id="rId57" w:history="1">
               <w:r>
                 <w:rPr>
                   <w:color w:val="0070C0"/>
@@ -8720,7 +9519,7 @@
             <w:r>
               <w:t xml:space="preserve">Link: </w:t>
             </w:r>
-            <w:hyperlink r:id="rId56" w:history="1">
+            <w:hyperlink r:id="rId58" w:history="1">
               <w:r>
                 <w:rPr>
                   <w:color w:val="0070C0"/>
@@ -8753,7 +9552,7 @@
             <w:r>
               <w:t xml:space="preserve">Link: </w:t>
             </w:r>
-            <w:hyperlink r:id="rId57" w:history="1">
+            <w:hyperlink r:id="rId59" w:history="1">
               <w:r>
                 <w:rPr>
                   <w:color w:val="0070C0"/>
@@ -8777,38 +9576,101 @@
       <w:pPr>
         <w:pStyle w:val="berschrift2"/>
       </w:pPr>
-      <w:bookmarkStart w:id="24" w:name="_Toc135497806"/>
+      <w:bookmarkStart w:id="26" w:name="_Toc135497806"/>
       <w:r>
         <w:rPr>
           <w:lang w:val="en-US"/>
         </w:rPr>
         <w:t>GRASP</w:t>
       </w:r>
-      <w:bookmarkEnd w:id="24"/>
+      <w:bookmarkEnd w:id="26"/>
     </w:p>
     <w:p>
       <w:pPr>
         <w:pStyle w:val="berschrift3"/>
       </w:pPr>
-      <w:bookmarkStart w:id="25" w:name="_Toc135497807"/>
+      <w:bookmarkStart w:id="27" w:name="_Toc135497807"/>
       <w:r>
         <w:rPr>
           <w:lang w:val="en-US"/>
         </w:rPr>
         <w:t>Low Coupling</w:t>
       </w:r>
-      <w:bookmarkEnd w:id="25"/>
+      <w:bookmarkEnd w:id="27"/>
     </w:p>
     <w:p>
       <w:pPr>
         <w:spacing w:line="360" w:lineRule="auto"/>
       </w:pPr>
       <w:r>
-        <w:t>Zur Erfüllung des Low Couplings sind einzelne Teile der Anwendung zu in sich abgeschlossenen Paketen gebündelt. Als Beispiel dient hierzu TicTacToe , welches von Game erbt und weitere das GuiBuilder Interface importiert. Zusätzlich importiert es eine Klasse welche nur die in TicTacToe verwendeten Elemente beschreibt, und damit eine Auslagerung der Variablen darstellt.</w:t>
+        <w:t>Zur Erfüllung des Low Coupling</w:t>
+      </w:r>
+      <w:r>
+        <w:t xml:space="preserve"> sind einzelne Teile der Anwendung zu in sich abgeschlossenen Paketen gebündelt. Als Beispiel dient hierzu </w:t>
+      </w:r>
+      <w:r>
+        <w:rPr>
+          <w:i/>
+        </w:rPr>
+        <w:t>TicTacToe</w:t>
+      </w:r>
+      <w:r>
+        <w:t xml:space="preserve">, welches von Game erbt und weitere das </w:t>
+      </w:r>
+      <w:r>
+        <w:rPr>
+          <w:i/>
+        </w:rPr>
+        <w:t>GuiBuilder</w:t>
+      </w:r>
+      <w:r>
+        <w:t xml:space="preserve"> Interface importiert. Zusätzlich importiert es eine Klasse welche nur die in </w:t>
+      </w:r>
+      <w:r>
+        <w:rPr>
+          <w:i/>
+        </w:rPr>
+        <w:t>TicTacToe</w:t>
+      </w:r>
+      <w:r>
+        <w:t xml:space="preserve"> verwendeten Elemente beschreibt, und damit eine Auslagerung der Variablen darstellt.</w:t>
       </w:r>
       <w:r>
         <w:br/>
-        <w:t>Die Menüs verfahren nach dem gleichen Muster. Beispielhaft implementiert das ChooseGameMenu das GenericMenu-Interface und importiert ausschließlich eine Klasse zur Elementenbeschreibung sowie die MenuActions Klasse, welche Funktionen enthält die alle Menüs nutzen.</w:t>
+        <w:t xml:space="preserve">Die Menüs verfahren nach dem gleichen Muster. Beispielhaft implementiert das </w:t>
+      </w:r>
+      <w:r>
+        <w:rPr>
+          <w:i/>
+        </w:rPr>
+        <w:t>ChooseGameMenu</w:t>
+      </w:r>
+      <w:r>
+        <w:t xml:space="preserve"> das </w:t>
+      </w:r>
+      <w:r>
+        <w:rPr>
+          <w:i/>
+        </w:rPr>
+        <w:t>GenericMenu</w:t>
+      </w:r>
+      <w:r>
+        <w:t xml:space="preserve">-Interface und importiert ausschließlich eine Klasse zur </w:t>
+      </w:r>
+      <w:r>
+        <w:t>Elementen Beschreibung</w:t>
+      </w:r>
+      <w:r>
+        <w:t xml:space="preserve"> sowie die </w:t>
+      </w:r>
+      <w:r>
+        <w:rPr>
+          <w:i/>
+        </w:rPr>
+        <w:t>MenuActions</w:t>
+      </w:r>
+      <w:r>
+        <w:t xml:space="preserve"> Klasse, welche Funktionen enthält die alle Menüs nutzen.</w:t>
       </w:r>
       <w:r>
         <w:br/>
@@ -8853,7 +9715,7 @@
             <w:r>
               <w:t xml:space="preserve">Link: </w:t>
             </w:r>
-            <w:hyperlink r:id="rId58" w:history="1">
+            <w:hyperlink r:id="rId60" w:history="1">
               <w:r>
                 <w:rPr>
                   <w:color w:val="0070C0"/>
@@ -8885,7 +9747,7 @@
             <w:r>
               <w:t xml:space="preserve">Link: </w:t>
             </w:r>
-            <w:hyperlink r:id="rId59" w:history="1">
+            <w:hyperlink r:id="rId61" w:history="1">
               <w:r>
                 <w:rPr>
                   <w:color w:val="0070C0"/>
@@ -8918,7 +9780,7 @@
             <w:r>
               <w:t xml:space="preserve">Link: </w:t>
             </w:r>
-            <w:hyperlink r:id="rId60" w:history="1">
+            <w:hyperlink r:id="rId62" w:history="1">
               <w:r>
                 <w:rPr>
                   <w:color w:val="0070C0"/>
@@ -8943,7 +9805,25 @@
         <w:spacing w:line="360" w:lineRule="auto"/>
       </w:pPr>
       <w:r>
-        <w:t xml:space="preserve">Die Imports der Klassen Sender und Reseiver wurden in der Beschreibung übergangen, da wir uns für ein Messaging-System entschieden haben. Diese Weise Informationen über weite Strecken in der Anwendung zu </w:t>
+        <w:t xml:space="preserve">Die Imports der Klassen </w:t>
+      </w:r>
+      <w:r>
+        <w:rPr>
+          <w:i/>
+        </w:rPr>
+        <w:t>Sender</w:t>
+      </w:r>
+      <w:r>
+        <w:t xml:space="preserve"> und </w:t>
+      </w:r>
+      <w:r>
+        <w:rPr>
+          <w:i/>
+        </w:rPr>
+        <w:t>Receiver</w:t>
+      </w:r>
+      <w:r>
+        <w:t xml:space="preserve"> wurden in der Beschreibung übergangen, da wir uns für ein Messaging-System entschieden haben. Diese Weise Informationen über weite Strecken in der Anwendung zu </w:t>
       </w:r>
       <w:r>
         <w:t>transportieren</w:t>
@@ -8956,29 +9836,62 @@
       <w:pPr>
         <w:pStyle w:val="berschrift3"/>
       </w:pPr>
-      <w:bookmarkStart w:id="26" w:name="_Toc135497808"/>
+      <w:bookmarkStart w:id="28" w:name="_Toc135497808"/>
       <w:r>
         <w:lastRenderedPageBreak/>
         <w:t>High Cohesion</w:t>
       </w:r>
-      <w:bookmarkEnd w:id="26"/>
+      <w:bookmarkEnd w:id="28"/>
     </w:p>
     <w:p>
       <w:pPr>
         <w:spacing w:line="360" w:lineRule="auto"/>
       </w:pPr>
       <w:r>
-        <w:t xml:space="preserve">Die Account-Klasse hat im Kontext der Spielebibliothek eine hohe Kohäsion. Konkrete Personen haben keine große Relevanz außer diese Spielerkonten zuzuweisen, weshalb diese Daten ebenso gut direkt als Accounts gangelegt werden können. Alle verarbeiteten Informationen, wie Nutzername, Passwort, Alter und ob der Account über Administrationsrechte verfügt, haben eine direkte Kontextuelle Bindung an ein Nutzerkonto. Weiter verfügt die Klasse ausschließlich über die Get- und Set Methoden für die genannten Objektdaten. </w:t>
+        <w:t xml:space="preserve">Die </w:t>
+      </w:r>
+      <w:r>
+        <w:rPr>
+          <w:i/>
+        </w:rPr>
+        <w:t>Account</w:t>
+      </w:r>
+      <w:r>
+        <w:t xml:space="preserve">-Klasse hat im Kontext der Spielebibliothek eine hohe Kohäsion. Konkrete Personen haben keine große Relevanz außer diese Spielerkonten zuzuweisen, weshalb diese Daten ebenso gut direkt als Accounts </w:t>
+      </w:r>
+      <w:r>
+        <w:t>angelegt</w:t>
+      </w:r>
+      <w:r>
+        <w:t xml:space="preserve"> werden können. Alle verarbeiteten Informationen, wie Nutzername, Passwort, Alter und ob der Account über Administrationsrechte verfügt, haben eine direkte Kontextuelle Bindung an ein Nutzerkonto. Weiter verfügt die Klasse ausschließlich über die Get- und Set Methoden für die genannten Objektdaten. </w:t>
       </w:r>
       <w:r>
         <w:br/>
-        <w:t xml:space="preserve">Ein Negativbeispiel bei dem eine niedrige Kohäsion besteht ist der Klasse Playground. Diese beinhaltet sowohl die Wahl </w:t>
+        <w:t xml:space="preserve">Ein Negativbeispiel bei dem eine niedrige Kohäsion besteht ist der Klasse </w:t>
+      </w:r>
+      <w:r>
+        <w:rPr>
+          <w:i/>
+        </w:rPr>
+        <w:t>Playground</w:t>
+      </w:r>
+      <w:r>
+        <w:t xml:space="preserve">. Diese beinhaltet sowohl die Wahl </w:t>
       </w:r>
       <w:r>
         <w:t>des richtigen Spielmusters</w:t>
       </w:r>
       <w:r>
-        <w:t xml:space="preserve"> für das zu startende Spiel als auch die Aufbauvorbereitung für die Spielerauswahl und die Anzeige der finalen Punkteverteilung. Dies spricht ebenso gegen die Erfüllung des Single Responsability Principle. Es lässt sich dennoch argumentieren, dass der Playground wiederholbare Spielerfahrung modelliert, worin die Spielerwahl und das Ergebnis beinhaltet sind.</w:t>
+        <w:t xml:space="preserve"> für das zu startende Spiel als auch die Aufbauvorbereitung für die Spielerauswahl und die Anzeige der finalen Punkteverteilung. Dies spricht ebenso gegen die Erfüllung des Single Responsability Principle. Es lässt sich dennoch argumentieren, dass der </w:t>
+      </w:r>
+      <w:r>
+        <w:rPr>
+          <w:i/>
+        </w:rPr>
+        <w:t>Playground</w:t>
+      </w:r>
+      <w:r>
+        <w:t xml:space="preserve"> wiederholbare Spielerfahrung modelliert, worin die Spielerwahl und das Ergebnis beinhaltet sind.</w:t>
       </w:r>
     </w:p>
     <w:tbl>
@@ -9018,7 +9931,7 @@
             <w:r>
               <w:t xml:space="preserve">Link: </w:t>
             </w:r>
-            <w:hyperlink r:id="rId61" w:history="1">
+            <w:hyperlink r:id="rId63" w:history="1">
               <w:r>
                 <w:rPr>
                   <w:color w:val="0070C0"/>
@@ -9057,7 +9970,7 @@
               </w:rPr>
               <w:t xml:space="preserve"> </w:t>
             </w:r>
-            <w:hyperlink r:id="rId62" w:history="1">
+            <w:hyperlink r:id="rId64" w:history="1">
               <w:r>
                 <w:rPr>
                   <w:color w:val="0070C0"/>
@@ -9081,14 +9994,14 @@
       <w:pPr>
         <w:pStyle w:val="berschrift2"/>
       </w:pPr>
-      <w:bookmarkStart w:id="27" w:name="_Toc135497809"/>
+      <w:bookmarkStart w:id="29" w:name="_Toc135497809"/>
       <w:r>
         <w:rPr>
           <w:lang w:val="en-US"/>
         </w:rPr>
         <w:t>DRY</w:t>
       </w:r>
-      <w:bookmarkEnd w:id="27"/>
+      <w:bookmarkEnd w:id="29"/>
     </w:p>
     <w:p>
       <w:pPr>
@@ -9103,7 +10016,43 @@
       </w:r>
       <w:r>
         <w:br/>
-        <w:t>Ein Beispiel für WET Code findet sich in dem Menü-Klassen. Die dort definierten run() Funktionen wiederholen sich in jedem Menü, wobei diese vereinzelt vorausgehende oder nachfolgende Aktionen durchführt. Eine Schwierigkeit, welche das Refactoring z.B. in die MenuActions Klasse verhindert, ist die Verwendung der check_menu_actions() Methode. Diese Methode unterscheidet sich in einem Großteil der Menüs.</w:t>
+        <w:t>Ein Beispiel für WET Code findet sich in dem Menü-Klas</w:t>
+      </w:r>
+      <w:r>
+        <w:t xml:space="preserve">sen. Die dort definierten </w:t>
+      </w:r>
+      <w:r>
+        <w:rPr>
+          <w:i/>
+        </w:rPr>
+        <w:t>run()</w:t>
+      </w:r>
+      <w:r>
+        <w:t>-</w:t>
+      </w:r>
+      <w:r>
+        <w:t xml:space="preserve">Funktionen wiederholen sich in jedem Menü, wobei diese vereinzelt vorausgehende oder nachfolgende Aktionen durchführt. Eine Schwierigkeit, welche das Refactoring z.B. in die </w:t>
+      </w:r>
+      <w:r>
+        <w:rPr>
+          <w:i/>
+        </w:rPr>
+        <w:t>MenuActions</w:t>
+      </w:r>
+      <w:r>
+        <w:t xml:space="preserve"> Klasse verhindert, ist die Verwendung der </w:t>
+      </w:r>
+      <w:r>
+        <w:rPr>
+          <w:i/>
+        </w:rPr>
+        <w:t>check_menu_actions()</w:t>
+      </w:r>
+      <w:r>
+        <w:t>-</w:t>
+      </w:r>
+      <w:r>
+        <w:t>Methode. Diese Methode unterscheidet sich in einem Großteil der Menüs.</w:t>
       </w:r>
     </w:p>
     <w:tbl>
@@ -9144,7 +10093,7 @@
             <w:r>
               <w:t xml:space="preserve">Link: </w:t>
             </w:r>
-            <w:hyperlink r:id="rId63" w:history="1">
+            <w:hyperlink r:id="rId65" w:history="1">
               <w:r>
                 <w:rPr>
                   <w:color w:val="0070C0"/>
@@ -9160,7 +10109,7 @@
             <w:r>
               <w:t xml:space="preserve">Link: </w:t>
             </w:r>
-            <w:hyperlink r:id="rId64" w:history="1">
+            <w:hyperlink r:id="rId66" w:history="1">
               <w:r>
                 <w:rPr>
                   <w:color w:val="0070C0"/>
@@ -9192,7 +10141,7 @@
             <w:r>
               <w:t xml:space="preserve">Link: </w:t>
             </w:r>
-            <w:hyperlink r:id="rId65" w:history="1">
+            <w:hyperlink r:id="rId67" w:history="1">
               <w:r>
                 <w:rPr>
                   <w:color w:val="0070C0"/>
@@ -9225,7 +10174,7 @@
             <w:r>
               <w:t xml:space="preserve">Link: </w:t>
             </w:r>
-            <w:hyperlink r:id="rId66" w:history="1">
+            <w:hyperlink r:id="rId68" w:history="1">
               <w:r>
                 <w:rPr>
                   <w:color w:val="0070C0"/>
@@ -9244,7 +10193,7 @@
           <w:lang w:val="en-GB"/>
         </w:rPr>
       </w:pPr>
-      <w:bookmarkStart w:id="28" w:name="_Toc135497810"/>
+      <w:bookmarkStart w:id="30" w:name="_Toc135497810"/>
       <w:r>
         <w:rPr>
           <w:lang w:val="en-GB"/>
@@ -9252,13 +10201,13 @@
         <w:lastRenderedPageBreak/>
         <w:t>Refactoring</w:t>
       </w:r>
-      <w:bookmarkEnd w:id="28"/>
+      <w:bookmarkEnd w:id="30"/>
     </w:p>
     <w:p>
       <w:pPr>
         <w:pStyle w:val="berschrift2"/>
       </w:pPr>
-      <w:bookmarkStart w:id="29" w:name="_Toc135497811"/>
+      <w:bookmarkStart w:id="31" w:name="_Toc135497811"/>
       <w:r>
         <w:t xml:space="preserve">Code </w:t>
       </w:r>
@@ -9271,12 +10220,12 @@
       <w:r>
         <w:t xml:space="preserve"> 1 – </w:t>
       </w:r>
-      <w:bookmarkStart w:id="30" w:name="firstHeading"/>
-      <w:bookmarkEnd w:id="30"/>
+      <w:bookmarkStart w:id="32" w:name="firstHeading"/>
+      <w:bookmarkEnd w:id="32"/>
       <w:r>
         <w:t>High Cyclomatic complexity</w:t>
       </w:r>
-      <w:bookmarkEnd w:id="29"/>
+      <w:bookmarkEnd w:id="31"/>
     </w:p>
     <w:p>
       <w:pPr>
@@ -9437,7 +10386,7 @@
                     <pic:cNvPicPr/>
                   </pic:nvPicPr>
                   <pic:blipFill>
-                    <a:blip r:embed="rId67">
+                    <a:blip r:embed="rId69">
                       <a:lum/>
                       <a:alphaModFix/>
                     </a:blip>
@@ -9468,7 +10417,19 @@
         <w:t>eine weitere Schleife</w:t>
       </w:r>
       <w:r>
-        <w:t xml:space="preserve"> betreten welche der Schleife des überliegenden Menüs gleicht. Da die Auswahlmöglichkeiten eines Menüs diesem bei jeweils vor dem Öffnen mitgegeben wurden, hatte dieses sich selbst sowie seine Untermenüs zu verwalten. Diese Kopplung macht die gesamte Struktur schwerfälliger und kompliziert zu warten, da ein Menü dass viele Untermenüs hatte weit gestreute Abhängigkeiten enthält. Der Code Smell einer hohen zyklomatische Komplexität ist ebenfalls sehr auffällig, da jede traversierte Schleife eine Komplexität von 6 bis 13 aufweist.</w:t>
+        <w:t xml:space="preserve"> betreten welche der Schleife des überliegenden Menüs gleicht. Da die Auswahlmöglichkeiten eines Menüs diesem bei jeweils vor dem Öffnen mitgegeben wurden, hatte dieses sich selbst sowie seine Untermenüs zu verwalten. Diese Kopplung macht die gesamte Struktur schwerfälliger und kompliziert zu warten, da ein </w:t>
+      </w:r>
+      <w:r>
+        <w:t>Menü,</w:t>
+      </w:r>
+      <w:r>
+        <w:t xml:space="preserve"> dass viele Untermenüs hatte weit gestreute Abhängigkeiten enthält. Der Code Smell einer hohen </w:t>
+      </w:r>
+      <w:r>
+        <w:t>zyklometrischen</w:t>
+      </w:r>
+      <w:r>
+        <w:t xml:space="preserve"> Komplexität ist ebenfalls sehr auffällig, da jede traversierte Schleife eine Komplexität von 6 bis 13 aufweist.</w:t>
       </w:r>
     </w:p>
     <w:p>
@@ -9542,7 +10503,7 @@
                           <pic:cNvPicPr/>
                         </pic:nvPicPr>
                         <pic:blipFill>
-                          <a:blip r:embed="rId68">
+                          <a:blip r:embed="rId70">
                             <a:lum/>
                             <a:alphaModFix/>
                           </a:blip>
@@ -9615,7 +10576,7 @@
                           <pic:cNvPicPr/>
                         </pic:nvPicPr>
                         <pic:blipFill>
-                          <a:blip r:embed="rId69">
+                          <a:blip r:embed="rId71">
                             <a:lum/>
                             <a:alphaModFix/>
                           </a:blip>
@@ -9664,7 +10625,7 @@
             <w:r>
               <w:t xml:space="preserve">Link: </w:t>
             </w:r>
-            <w:hyperlink r:id="rId70" w:history="1">
+            <w:hyperlink r:id="rId72" w:history="1">
               <w:r>
                 <w:rPr>
                   <w:color w:val="0070C0"/>
@@ -9696,7 +10657,7 @@
             <w:r>
               <w:t xml:space="preserve">Link: </w:t>
             </w:r>
-            <w:hyperlink r:id="rId71" w:history="1">
+            <w:hyperlink r:id="rId73" w:history="1">
               <w:r>
                 <w:rPr>
                   <w:color w:val="0070C0"/>
@@ -9712,12 +10673,12 @@
       <w:pPr>
         <w:pStyle w:val="berschrift3"/>
       </w:pPr>
-      <w:bookmarkStart w:id="31" w:name="_Toc135497812"/>
+      <w:bookmarkStart w:id="33" w:name="_Toc135497812"/>
       <w:r>
         <w:lastRenderedPageBreak/>
         <w:t>Optimierung</w:t>
       </w:r>
-      <w:bookmarkEnd w:id="31"/>
+      <w:bookmarkEnd w:id="33"/>
     </w:p>
     <w:p>
       <w:pPr>
@@ -9749,7 +10710,7 @@
                     <pic:cNvPicPr/>
                   </pic:nvPicPr>
                   <pic:blipFill>
-                    <a:blip r:embed="rId30">
+                    <a:blip r:embed="rId32">
                       <a:lum/>
                       <a:alphaModFix/>
                     </a:blip>
@@ -9920,13 +10881,49 @@
         </mc:AlternateContent>
       </w:r>
       <w:r>
-        <w:t xml:space="preserve">Die Optimierung wurde durch ein Umdenken der Menükommunikation bewerkstelligt. Hierbei sind wir zu einem Messaging-System umgestiegen, mit dem MenuManager als Besucher der Menüs. Die Interaktionen mit einem Menü werden als Nachrichten der GUI-Instanz über den MenuManager als Relay direkt an die einzelnen Menüs weitergeleitet. Bei einem Menüwechsel wird diese Aufforderung an den MenuManager weitergegeben welcher diese Verarbeitet, die Messaging-Verbindung mit dem verlassenen Menü trennt und eine Verbindung mit dem neuen Menü aufbaut. So sind die einzelnen Menüs getrennt </w:t>
+        <w:t xml:space="preserve">Die Optimierung wurde durch ein Umdenken der Menükommunikation bewerkstelligt. Hierbei sind wir zu einem Messaging-System umgestiegen, mit dem </w:t>
+      </w:r>
+      <w:r>
+        <w:rPr>
+          <w:i/>
+        </w:rPr>
+        <w:t>MenuManager</w:t>
+      </w:r>
+      <w:r>
+        <w:t xml:space="preserve"> als Besucher der Menüs. Die Interaktionen mit einem Menü werden als Nachrichten der GUI-Instanz über den </w:t>
+      </w:r>
+      <w:r>
+        <w:rPr>
+          <w:i/>
+        </w:rPr>
+        <w:t>MenuManager</w:t>
+      </w:r>
+      <w:r>
+        <w:t xml:space="preserve"> als Relay direkt an die einzelnen Menüs weitergeleitet. Bei einem Menüwechsel wird diese Aufforderung an den </w:t>
+      </w:r>
+      <w:r>
+        <w:rPr>
+          <w:i/>
+        </w:rPr>
+        <w:t>MenuManager</w:t>
+      </w:r>
+      <w:r>
+        <w:t xml:space="preserve"> weitergegeben welcher diese Verarbeitet, die Messaging-Verbindung mit dem verlassenen Menü trennt und eine Verbindung mit dem neuen Menü aufbaut. So sind die einzelnen Menüs getrennt </w:t>
       </w:r>
       <w:r>
         <w:t>voneinander</w:t>
       </w:r>
       <w:r>
-        <w:t xml:space="preserve"> und laufen in eigenen Abschnitten ohne Abhängigkeiten zueinander. Der Verlauf des MenuManagers bleibt bei dem Durchlauf der Menüs weitestgehend unverändert. Mit einer Komplexität von 3 ist die der Durchlauf eines Untermenüs immer noch verbesserungsfähig, dennoch ist eine erkennbare Verbesserung festzustellen.</w:t>
+        <w:t xml:space="preserve"> und laufen in eigenen Abschnitten ohne Abhängigkeiten zueinander. Der Verlauf des </w:t>
+      </w:r>
+      <w:r>
+        <w:rPr>
+          <w:i/>
+        </w:rPr>
+        <w:t>MenuManagers</w:t>
+      </w:r>
+      <w:r>
+        <w:t xml:space="preserve"> bleibt bei dem Durchlauf der Menüs weitestgehend unverändert. Mit einer Komplexität von 3 ist die der Durchlauf eines Untermenüs immer noch verbesserungsfähig, dennoch ist eine erkennbare Verbesserung festzustellen.</w:t>
       </w:r>
     </w:p>
     <w:p>
@@ -9988,7 +10985,7 @@
                     <pic:cNvPicPr/>
                   </pic:nvPicPr>
                   <pic:blipFill>
-                    <a:blip r:embed="rId72">
+                    <a:blip r:embed="rId74">
                       <a:lum/>
                       <a:alphaModFix/>
                     </a:blip>
@@ -10115,7 +11112,7 @@
             <w:r>
               <w:t xml:space="preserve">Link: </w:t>
             </w:r>
-            <w:hyperlink r:id="rId73" w:history="1">
+            <w:hyperlink r:id="rId75" w:history="1">
               <w:r>
                 <w:rPr>
                   <w:color w:val="0070C0"/>
@@ -10147,7 +11144,7 @@
             <w:r>
               <w:t xml:space="preserve">Link: </w:t>
             </w:r>
-            <w:hyperlink r:id="rId74" w:history="1">
+            <w:hyperlink r:id="rId76" w:history="1">
               <w:r>
                 <w:rPr>
                   <w:color w:val="0070C0"/>
@@ -10186,7 +11183,7 @@
             <w:r>
               <w:t xml:space="preserve">Link: </w:t>
             </w:r>
-            <w:hyperlink r:id="rId75" w:history="1">
+            <w:hyperlink r:id="rId77" w:history="1">
               <w:r>
                 <w:rPr>
                   <w:color w:val="0070C0"/>
@@ -10211,7 +11208,7 @@
         </w:rPr>
         <w:t xml:space="preserve">(Quelle: </w:t>
       </w:r>
-      <w:hyperlink r:id="rId76" w:history="1">
+      <w:hyperlink r:id="rId78" w:history="1">
         <w:r>
           <w:rPr>
             <w:sz w:val="22"/>
@@ -10230,7 +11227,7 @@
       <w:pPr>
         <w:pStyle w:val="berschrift2"/>
       </w:pPr>
-      <w:bookmarkStart w:id="32" w:name="_Toc135497813"/>
+      <w:bookmarkStart w:id="34" w:name="_Toc135497813"/>
       <w:r>
         <w:lastRenderedPageBreak/>
         <w:t xml:space="preserve">Code </w:t>
@@ -10244,7 +11241,7 @@
       <w:r>
         <w:t xml:space="preserve"> 2 – Long Method</w:t>
       </w:r>
-      <w:bookmarkEnd w:id="32"/>
+      <w:bookmarkEnd w:id="34"/>
     </w:p>
     <w:tbl>
       <w:tblPr>
@@ -10277,7 +11274,31 @@
               <w:spacing w:line="360" w:lineRule="auto"/>
             </w:pPr>
             <w:r>
-              <w:t xml:space="preserve">Im Playground gibt es eine Mathode, welche 30 Zeilen umfasst. Die Methode play() beschreibt wie das Ausführen eines Spiels in den in den gröbsten Zügen abläuft. Dabei gibt es jedoch einen </w:t>
+              <w:t xml:space="preserve">Im </w:t>
+            </w:r>
+            <w:r>
+              <w:rPr>
+                <w:i/>
+              </w:rPr>
+              <w:t>Playground</w:t>
+            </w:r>
+            <w:r>
+              <w:t xml:space="preserve"> gibt es eine </w:t>
+            </w:r>
+            <w:r>
+              <w:t>Methode</w:t>
+            </w:r>
+            <w:r>
+              <w:t xml:space="preserve">, welche 30 Zeilen umfasst. Die Methode </w:t>
+            </w:r>
+            <w:r>
+              <w:rPr>
+                <w:i/>
+              </w:rPr>
+              <w:t>play()</w:t>
+            </w:r>
+            <w:r>
+              <w:t xml:space="preserve"> beschreibt wie das Ausführen eines Spiels in den in den gröbsten Zügen abläuft. Dabei gibt es jedoch einen </w:t>
             </w:r>
             <w:r>
               <w:t>Unterschied</w:t>
@@ -10338,7 +11359,7 @@
                           <pic:cNvPicPr/>
                         </pic:nvPicPr>
                         <pic:blipFill>
-                          <a:blip r:embed="rId77">
+                          <a:blip r:embed="rId79">
                             <a:lum/>
                             <a:alphaModFix/>
                           </a:blip>
@@ -10511,11 +11532,11 @@
       <w:pPr>
         <w:pStyle w:val="berschrift3"/>
       </w:pPr>
-      <w:bookmarkStart w:id="33" w:name="_Toc135497814"/>
+      <w:bookmarkStart w:id="35" w:name="_Toc135497814"/>
       <w:r>
         <w:t>Optimierung</w:t>
       </w:r>
-      <w:bookmarkEnd w:id="33"/>
+      <w:bookmarkEnd w:id="35"/>
     </w:p>
     <w:p>
       <w:pPr>
@@ -10547,7 +11568,7 @@
                     <pic:cNvPicPr/>
                   </pic:nvPicPr>
                   <pic:blipFill>
-                    <a:blip r:embed="rId78">
+                    <a:blip r:embed="rId80">
                       <a:lum/>
                       <a:alphaModFix/>
                     </a:blip>
@@ -10597,7 +11618,7 @@
                     <pic:cNvPicPr/>
                   </pic:nvPicPr>
                   <pic:blipFill>
-                    <a:blip r:embed="rId79">
+                    <a:blip r:embed="rId81">
                       <a:lum/>
                       <a:alphaModFix/>
                     </a:blip>
@@ -10628,12 +11649,7 @@
         </w:drawing>
       </w:r>
       <w:r>
-        <w:t>Um die Funktion zur bes</w:t>
-      </w:r>
-      <w:bookmarkStart w:id="34" w:name="_GoBack"/>
-      <w:bookmarkEnd w:id="34"/>
-      <w:r>
-        <w:t xml:space="preserve">seren Lesbarkeit zu verkleinern, haben wir die große Funktion in mehrere kleine zerteilt. Die Vereinzelung hilft dabei sowohl gegen eine gewisse Code Wiederholung als auch zur Abstraktion der play-Methode. Diese beinhaltet nun nur sprechende Funktionsname, welche den Spielablauf beschreiben. Die darin verwendeten Methoden übernehmen das wiederholende Verhalten und die Aktivierung von Untermenüs. Die Länge </w:t>
+        <w:t xml:space="preserve">Um die Funktion zur besseren Lesbarkeit zu verkleinern, haben wir die große Funktion in mehrere kleine zerteilt. Die Vereinzelung hilft dabei sowohl gegen eine gewisse Code Wiederholung als auch zur Abstraktion der play-Methode. Diese beinhaltet nun nur sprechende Funktionsname, welche den Spielablauf beschreiben. Die darin verwendeten Methoden übernehmen das wiederholende Verhalten und die Aktivierung von Untermenüs. Die Länge </w:t>
       </w:r>
       <w:r>
         <w:t>der Methode ist dabei von 30 auf</w:t>
@@ -10727,7 +11743,29 @@
           <w:sz w:val="22"/>
           <w:lang w:val="de-DE" w:eastAsia="de-DE" w:bidi="ar-SA"/>
         </w:rPr>
-        <w:t>(Quelle: https://refactoring.guru/smells/long-method)</w:t>
+        <w:t xml:space="preserve">(Quelle: </w:t>
+      </w:r>
+      <w:hyperlink r:id="rId82" w:history="1">
+        <w:r>
+          <w:rPr>
+            <w:rStyle w:val="Hyperlink"/>
+            <w:rFonts w:ascii="Arial" w:eastAsia="Times New Roman" w:hAnsi="Arial" w:cs="Times New Roman"/>
+            <w:kern w:val="0"/>
+            <w:sz w:val="22"/>
+            <w:lang w:val="de-DE" w:eastAsia="de-DE" w:bidi="ar-SA"/>
+          </w:rPr>
+          <w:t>https://refactoring.guru/smells/long-method</w:t>
+        </w:r>
+      </w:hyperlink>
+      <w:r>
+        <w:rPr>
+          <w:rFonts w:ascii="Arial" w:eastAsia="Times New Roman" w:hAnsi="Arial" w:cs="Times New Roman"/>
+          <w:color w:val="auto"/>
+          <w:kern w:val="0"/>
+          <w:sz w:val="22"/>
+          <w:lang w:val="de-DE" w:eastAsia="de-DE" w:bidi="ar-SA"/>
+        </w:rPr>
+        <w:t>)</w:t>
       </w:r>
       <w:r>
         <w:rPr>
@@ -10740,7 +11778,7 @@
       <w:pPr>
         <w:pStyle w:val="berschrift2"/>
       </w:pPr>
-      <w:bookmarkStart w:id="35" w:name="_Toc135497815"/>
+      <w:bookmarkStart w:id="36" w:name="_Toc135497815"/>
       <w:r>
         <w:lastRenderedPageBreak/>
         <w:t xml:space="preserve">Code </w:t>
@@ -10754,7 +11792,7 @@
       <w:r>
         <w:t xml:space="preserve"> 3 – Duplicated Code</w:t>
       </w:r>
-      <w:bookmarkEnd w:id="35"/>
+      <w:bookmarkEnd w:id="36"/>
     </w:p>
     <w:p>
       <w:pPr>
@@ -10813,7 +11851,7 @@
               </w:rPr>
               <w:t xml:space="preserve"> </w:t>
             </w:r>
-            <w:hyperlink r:id="rId80" w:history="1">
+            <w:hyperlink r:id="rId83" w:history="1">
               <w:r>
                 <w:rPr>
                   <w:color w:val="0070C0"/>
@@ -10846,7 +11884,7 @@
             <w:r>
               <w:t xml:space="preserve">Link </w:t>
             </w:r>
-            <w:hyperlink r:id="rId81" w:history="1">
+            <w:hyperlink r:id="rId84" w:history="1">
               <w:r>
                 <w:rPr>
                   <w:color w:val="auto"/>
@@ -10878,18 +11916,36 @@
       <w:pPr>
         <w:pStyle w:val="berschrift3"/>
       </w:pPr>
-      <w:bookmarkStart w:id="36" w:name="_Toc135497816"/>
+      <w:bookmarkStart w:id="37" w:name="_Toc135497816"/>
       <w:r>
         <w:t>Optimierung</w:t>
       </w:r>
-      <w:bookmarkEnd w:id="36"/>
+      <w:bookmarkEnd w:id="37"/>
     </w:p>
     <w:p>
       <w:pPr>
         <w:spacing w:line="360" w:lineRule="auto"/>
       </w:pPr>
       <w:r>
-        <w:t>Zu Codeeinsparung haben wir die MenuActions-Klasse angelegt welche diese Funktionen implementiert. Die Menüs übergeben der benötigten Funktion einfach die zu berücksichtigen Parameter. Hierbei muss MenuActions nicht instanziiert werden, da dieses selbst keine Werte speichert.</w:t>
+        <w:t xml:space="preserve">Zu Codeeinsparung haben wir die </w:t>
+      </w:r>
+      <w:r>
+        <w:rPr>
+          <w:i/>
+        </w:rPr>
+        <w:t>MenuActions</w:t>
+      </w:r>
+      <w:r>
+        <w:t xml:space="preserve">-Klasse angelegt welche diese Funktionen implementiert. Die Menüs übergeben der benötigten Funktion einfach die zu berücksichtigen Parameter. Hierbei muss </w:t>
+      </w:r>
+      <w:r>
+        <w:rPr>
+          <w:i/>
+        </w:rPr>
+        <w:t>MenuActions</w:t>
+      </w:r>
+      <w:r>
+        <w:t xml:space="preserve"> nicht instanziiert werden, da dieses selbst keine Werte speichert.</w:t>
       </w:r>
     </w:p>
     <w:tbl>
@@ -10930,7 +11986,7 @@
             <w:r>
               <w:t xml:space="preserve">Link: </w:t>
             </w:r>
-            <w:hyperlink r:id="rId82" w:history="1">
+            <w:hyperlink r:id="rId85" w:history="1">
               <w:r>
                 <w:rPr>
                   <w:color w:val="auto"/>
@@ -10968,7 +12024,7 @@
             <w:r>
               <w:t xml:space="preserve">Link: </w:t>
             </w:r>
-            <w:hyperlink r:id="rId83" w:history="1">
+            <w:hyperlink r:id="rId86" w:history="1">
               <w:r>
                 <w:rPr>
                   <w:color w:val="auto"/>
@@ -11007,7 +12063,7 @@
             <w:r>
               <w:t xml:space="preserve">Link: </w:t>
             </w:r>
-            <w:hyperlink r:id="rId84" w:history="1">
+            <w:hyperlink r:id="rId87" w:history="1">
               <w:r>
                 <w:rPr>
                   <w:color w:val="0070C0"/>
@@ -11052,7 +12108,7 @@
         </w:rPr>
         <w:t xml:space="preserve">(Quelle: </w:t>
       </w:r>
-      <w:hyperlink r:id="rId85" w:history="1">
+      <w:hyperlink r:id="rId88" w:history="1">
         <w:r>
           <w:rPr>
             <w:rStyle w:val="Hyperlink"/>
@@ -11076,7 +12132,7 @@
       <w:pPr>
         <w:pStyle w:val="berschrift2"/>
       </w:pPr>
-      <w:bookmarkStart w:id="37" w:name="_Toc135497817"/>
+      <w:bookmarkStart w:id="38" w:name="_Toc135497817"/>
       <w:r>
         <w:t xml:space="preserve">Code </w:t>
       </w:r>
@@ -11089,7 +12145,7 @@
       <w:r>
         <w:t xml:space="preserve"> 4 – Shootgun Surgery</w:t>
       </w:r>
-      <w:bookmarkEnd w:id="37"/>
+      <w:bookmarkEnd w:id="38"/>
     </w:p>
     <w:p>
       <w:pPr>
@@ -11157,7 +12213,7 @@
             <w:r>
               <w:t xml:space="preserve">Link: </w:t>
             </w:r>
-            <w:hyperlink r:id="rId86" w:history="1">
+            <w:hyperlink r:id="rId89" w:history="1">
               <w:r>
                 <w:rPr>
                   <w:color w:val="0070C0"/>
@@ -11191,7 +12247,7 @@
             <w:r>
               <w:t xml:space="preserve">Link: </w:t>
             </w:r>
-            <w:hyperlink r:id="rId87" w:history="1">
+            <w:hyperlink r:id="rId90" w:history="1">
               <w:r>
                 <w:rPr>
                   <w:color w:val="0070C0"/>
@@ -11231,12 +12287,12 @@
       <w:pPr>
         <w:pStyle w:val="berschrift3"/>
       </w:pPr>
-      <w:bookmarkStart w:id="38" w:name="_Toc135497818"/>
+      <w:bookmarkStart w:id="39" w:name="_Toc135497818"/>
       <w:r>
         <w:lastRenderedPageBreak/>
         <w:t>Optimierung</w:t>
       </w:r>
-      <w:bookmarkEnd w:id="38"/>
+      <w:bookmarkEnd w:id="39"/>
     </w:p>
     <w:p>
       <w:pPr>
@@ -11295,7 +12351,7 @@
             <w:r>
               <w:t xml:space="preserve">Link: </w:t>
             </w:r>
-            <w:hyperlink r:id="rId88" w:history="1">
+            <w:hyperlink r:id="rId91" w:history="1">
               <w:r>
                 <w:rPr>
                   <w:color w:val="0070C0"/>
@@ -11328,7 +12384,7 @@
             <w:r>
               <w:t xml:space="preserve">Link: </w:t>
             </w:r>
-            <w:hyperlink r:id="rId89" w:history="1">
+            <w:hyperlink r:id="rId92" w:history="1">
               <w:r>
                 <w:rPr>
                   <w:color w:val="0070C0"/>
@@ -11361,7 +12417,7 @@
         </w:rPr>
         <w:t xml:space="preserve">(Quelle: </w:t>
       </w:r>
-      <w:hyperlink r:id="rId90" w:history="1">
+      <w:hyperlink r:id="rId93" w:history="1">
         <w:r>
           <w:rPr>
             <w:rStyle w:val="Hyperlink"/>
@@ -11379,7 +12435,7 @@
         </w:rPr>
         <w:t xml:space="preserve"> , </w:t>
       </w:r>
-      <w:hyperlink r:id="rId91" w:history="1">
+      <w:hyperlink r:id="rId94" w:history="1">
         <w:r>
           <w:rPr>
             <w:rStyle w:val="Hyperlink"/>
@@ -11424,7 +12480,7 @@
           <w:rFonts w:cs="Arial"/>
         </w:rPr>
       </w:pPr>
-      <w:bookmarkStart w:id="39" w:name="_Toc135497819"/>
+      <w:bookmarkStart w:id="40" w:name="_Toc135497819"/>
       <w:r>
         <w:rPr>
           <w:rFonts w:cs="Arial"/>
@@ -11433,7 +12489,7 @@
         <w:t>Unit Test</w:t>
       </w:r>
       <w:bookmarkEnd w:id="2"/>
-      <w:bookmarkEnd w:id="39"/>
+      <w:bookmarkEnd w:id="40"/>
     </w:p>
     <w:p>
       <w:pPr>
@@ -11453,8 +12509,8 @@
       <w:pPr>
         <w:pStyle w:val="berschrift3"/>
       </w:pPr>
-      <w:bookmarkStart w:id="40" w:name="_Toc134225081"/>
-      <w:bookmarkStart w:id="41" w:name="_Toc135497820"/>
+      <w:bookmarkStart w:id="41" w:name="_Toc134225081"/>
+      <w:bookmarkStart w:id="42" w:name="_Toc135497820"/>
       <w:r>
         <w:t xml:space="preserve">Klasse </w:t>
       </w:r>
@@ -11464,8 +12520,8 @@
         </w:rPr>
         <w:t>Account</w:t>
       </w:r>
-      <w:bookmarkEnd w:id="40"/>
       <w:bookmarkEnd w:id="41"/>
+      <w:bookmarkEnd w:id="42"/>
     </w:p>
     <w:p>
       <w:pPr>
@@ -11722,7 +12778,7 @@
                           <pic:cNvPicPr/>
                         </pic:nvPicPr>
                         <pic:blipFill>
-                          <a:blip r:embed="rId92"/>
+                          <a:blip r:embed="rId95"/>
                           <a:stretch>
                             <a:fillRect/>
                           </a:stretch>
@@ -11779,7 +12835,7 @@
               </w:rPr>
               <w:t xml:space="preserve">Link: </w:t>
             </w:r>
-            <w:hyperlink r:id="rId93" w:history="1">
+            <w:hyperlink r:id="rId96" w:history="1">
               <w:r>
                 <w:rPr>
                   <w:color w:val="0070C0"/>
@@ -11798,13 +12854,13 @@
           <w:sz w:val="10"/>
         </w:rPr>
       </w:pPr>
-      <w:bookmarkStart w:id="42" w:name="_Toc134225082"/>
+      <w:bookmarkStart w:id="43" w:name="_Toc134225082"/>
     </w:p>
     <w:p>
       <w:pPr>
         <w:pStyle w:val="berschrift3"/>
       </w:pPr>
-      <w:bookmarkStart w:id="43" w:name="_Toc135497821"/>
+      <w:bookmarkStart w:id="44" w:name="_Toc135497821"/>
       <w:r>
         <w:t xml:space="preserve">Klasse </w:t>
       </w:r>
@@ -11820,8 +12876,8 @@
         </w:rPr>
         <w:t>List</w:t>
       </w:r>
-      <w:bookmarkEnd w:id="42"/>
       <w:bookmarkEnd w:id="43"/>
+      <w:bookmarkEnd w:id="44"/>
     </w:p>
     <w:p>
       <w:pPr>
@@ -12073,7 +13129,7 @@
                           <pic:cNvPicPr/>
                         </pic:nvPicPr>
                         <pic:blipFill>
-                          <a:blip r:embed="rId94"/>
+                          <a:blip r:embed="rId97"/>
                           <a:stretch>
                             <a:fillRect/>
                           </a:stretch>
@@ -12130,7 +13186,7 @@
               </w:rPr>
               <w:t xml:space="preserve">Link: </w:t>
             </w:r>
-            <w:hyperlink r:id="rId95" w:history="1">
+            <w:hyperlink r:id="rId98" w:history="1">
               <w:r>
                 <w:rPr>
                   <w:color w:val="0070C0"/>
@@ -12149,13 +13205,13 @@
           <w:sz w:val="10"/>
         </w:rPr>
       </w:pPr>
-      <w:bookmarkStart w:id="44" w:name="_Toc134225083"/>
+      <w:bookmarkStart w:id="45" w:name="_Toc134225083"/>
     </w:p>
     <w:p>
       <w:pPr>
         <w:pStyle w:val="berschrift3"/>
       </w:pPr>
-      <w:bookmarkStart w:id="45" w:name="_Toc135497822"/>
+      <w:bookmarkStart w:id="46" w:name="_Toc135497822"/>
       <w:r>
         <w:t xml:space="preserve">Klasse </w:t>
       </w:r>
@@ -12165,8 +13221,8 @@
         </w:rPr>
         <w:t>PostgresSqlAdapter</w:t>
       </w:r>
-      <w:bookmarkEnd w:id="44"/>
       <w:bookmarkEnd w:id="45"/>
+      <w:bookmarkEnd w:id="46"/>
     </w:p>
     <w:p>
       <w:pPr>
@@ -12509,7 +13565,7 @@
                           <pic:cNvPicPr/>
                         </pic:nvPicPr>
                         <pic:blipFill>
-                          <a:blip r:embed="rId96"/>
+                          <a:blip r:embed="rId99"/>
                           <a:stretch>
                             <a:fillRect/>
                           </a:stretch>
@@ -12566,7 +13622,7 @@
               </w:rPr>
               <w:t xml:space="preserve">Link: </w:t>
             </w:r>
-            <w:hyperlink r:id="rId97" w:history="1">
+            <w:hyperlink r:id="rId100" w:history="1">
               <w:r>
                 <w:rPr>
                   <w:color w:val="0070C0"/>
@@ -12585,13 +13641,13 @@
           <w:sz w:val="10"/>
         </w:rPr>
       </w:pPr>
-      <w:bookmarkStart w:id="46" w:name="_Toc134225084"/>
+      <w:bookmarkStart w:id="47" w:name="_Toc134225084"/>
     </w:p>
     <w:p>
       <w:pPr>
         <w:pStyle w:val="berschrift3"/>
       </w:pPr>
-      <w:bookmarkStart w:id="47" w:name="_Toc135497823"/>
+      <w:bookmarkStart w:id="48" w:name="_Toc135497823"/>
       <w:r>
         <w:t xml:space="preserve">Klasse </w:t>
       </w:r>
@@ -12601,8 +13657,8 @@
         </w:rPr>
         <w:t>Statistics</w:t>
       </w:r>
-      <w:bookmarkEnd w:id="46"/>
       <w:bookmarkEnd w:id="47"/>
+      <w:bookmarkEnd w:id="48"/>
     </w:p>
     <w:p>
       <w:pPr>
@@ -12828,7 +13884,7 @@
               </w:rPr>
               <w:t xml:space="preserve"> </w:t>
             </w:r>
-            <w:hyperlink r:id="rId98" w:history="1">
+            <w:hyperlink r:id="rId101" w:history="1">
               <w:r>
                 <w:rPr>
                   <w:color w:val="0070C0"/>
@@ -12844,8 +13900,8 @@
       <w:pPr>
         <w:pStyle w:val="berschrift3"/>
       </w:pPr>
-      <w:bookmarkStart w:id="48" w:name="_Toc134225085"/>
-      <w:bookmarkStart w:id="49" w:name="_Toc135497824"/>
+      <w:bookmarkStart w:id="49" w:name="_Toc134225085"/>
+      <w:bookmarkStart w:id="50" w:name="_Toc135497824"/>
       <w:r>
         <w:lastRenderedPageBreak/>
         <w:t xml:space="preserve">Klasse </w:t>
@@ -12856,8 +13912,8 @@
         </w:rPr>
         <w:t>TicTacToe</w:t>
       </w:r>
-      <w:bookmarkEnd w:id="48"/>
       <w:bookmarkEnd w:id="49"/>
+      <w:bookmarkEnd w:id="50"/>
     </w:p>
     <w:p>
       <w:pPr>
@@ -12946,7 +14002,7 @@
               </w:rPr>
               <w:t xml:space="preserve"> </w:t>
             </w:r>
-            <w:hyperlink r:id="rId99" w:history="1">
+            <w:hyperlink r:id="rId102" w:history="1">
               <w:r>
                 <w:rPr>
                   <w:color w:val="0070C0"/>
@@ -12971,25 +14027,25 @@
       <w:pPr>
         <w:pStyle w:val="berschrift2"/>
       </w:pPr>
-      <w:bookmarkStart w:id="50" w:name="_Toc134225086"/>
-      <w:bookmarkStart w:id="51" w:name="_Toc135497825"/>
+      <w:bookmarkStart w:id="51" w:name="_Toc134225086"/>
+      <w:bookmarkStart w:id="52" w:name="_Toc135497825"/>
       <w:r>
         <w:t>ATRIP-Regeln</w:t>
       </w:r>
-      <w:bookmarkEnd w:id="50"/>
       <w:bookmarkEnd w:id="51"/>
+      <w:bookmarkEnd w:id="52"/>
     </w:p>
     <w:p>
       <w:pPr>
         <w:pStyle w:val="berschrift3"/>
       </w:pPr>
-      <w:bookmarkStart w:id="52" w:name="_Toc134225087"/>
-      <w:bookmarkStart w:id="53" w:name="_Toc135497826"/>
+      <w:bookmarkStart w:id="53" w:name="_Toc134225087"/>
+      <w:bookmarkStart w:id="54" w:name="_Toc135497826"/>
       <w:r>
         <w:t>Automatic</w:t>
       </w:r>
-      <w:bookmarkEnd w:id="52"/>
       <w:bookmarkEnd w:id="53"/>
+      <w:bookmarkEnd w:id="54"/>
     </w:p>
     <w:p>
       <w:pPr>
@@ -13073,7 +14129,7 @@
                           <pic:cNvPicPr/>
                         </pic:nvPicPr>
                         <pic:blipFill>
-                          <a:blip r:embed="rId100"/>
+                          <a:blip r:embed="rId103"/>
                           <a:stretch>
                             <a:fillRect/>
                           </a:stretch>
@@ -13130,7 +14186,7 @@
               </w:rPr>
               <w:t xml:space="preserve">Link: </w:t>
             </w:r>
-            <w:hyperlink r:id="rId101" w:history="1">
+            <w:hyperlink r:id="rId104" w:history="1">
               <w:r>
                 <w:rPr>
                   <w:color w:val="0070C0"/>
@@ -13146,14 +14202,14 @@
       <w:pPr>
         <w:pStyle w:val="berschrift3"/>
       </w:pPr>
-      <w:bookmarkStart w:id="54" w:name="_Toc134225088"/>
-      <w:bookmarkStart w:id="55" w:name="_Toc135497827"/>
+      <w:bookmarkStart w:id="55" w:name="_Toc134225088"/>
+      <w:bookmarkStart w:id="56" w:name="_Toc135497827"/>
       <w:r>
         <w:lastRenderedPageBreak/>
         <w:t>Thorough</w:t>
       </w:r>
-      <w:bookmarkEnd w:id="54"/>
       <w:bookmarkEnd w:id="55"/>
+      <w:bookmarkEnd w:id="56"/>
     </w:p>
     <w:p>
       <w:pPr>
@@ -13173,13 +14229,13 @@
       <w:pPr>
         <w:pStyle w:val="berschrift3"/>
       </w:pPr>
-      <w:bookmarkStart w:id="56" w:name="_Toc134225089"/>
-      <w:bookmarkStart w:id="57" w:name="_Toc135497828"/>
+      <w:bookmarkStart w:id="57" w:name="_Toc134225089"/>
+      <w:bookmarkStart w:id="58" w:name="_Toc135497828"/>
       <w:r>
         <w:t>Repeatable</w:t>
       </w:r>
-      <w:bookmarkEnd w:id="56"/>
       <w:bookmarkEnd w:id="57"/>
+      <w:bookmarkEnd w:id="58"/>
     </w:p>
     <w:p>
       <w:pPr>
@@ -13196,13 +14252,13 @@
       <w:pPr>
         <w:pStyle w:val="berschrift3"/>
       </w:pPr>
-      <w:bookmarkStart w:id="58" w:name="_Toc134225090"/>
-      <w:bookmarkStart w:id="59" w:name="_Toc135497829"/>
+      <w:bookmarkStart w:id="59" w:name="_Toc134225090"/>
+      <w:bookmarkStart w:id="60" w:name="_Toc135497829"/>
       <w:r>
         <w:t>Independent</w:t>
       </w:r>
-      <w:bookmarkEnd w:id="58"/>
       <w:bookmarkEnd w:id="59"/>
+      <w:bookmarkEnd w:id="60"/>
     </w:p>
     <w:p>
       <w:pPr>
@@ -13222,13 +14278,13 @@
       <w:pPr>
         <w:pStyle w:val="berschrift3"/>
       </w:pPr>
-      <w:bookmarkStart w:id="60" w:name="_Toc134225091"/>
-      <w:bookmarkStart w:id="61" w:name="_Toc135497830"/>
+      <w:bookmarkStart w:id="61" w:name="_Toc134225091"/>
+      <w:bookmarkStart w:id="62" w:name="_Toc135497830"/>
       <w:r>
         <w:t>Professional</w:t>
       </w:r>
-      <w:bookmarkEnd w:id="60"/>
       <w:bookmarkEnd w:id="61"/>
+      <w:bookmarkEnd w:id="62"/>
     </w:p>
     <w:p>
       <w:pPr>
@@ -13242,13 +14298,13 @@
       <w:pPr>
         <w:pStyle w:val="berschrift2"/>
       </w:pPr>
-      <w:bookmarkStart w:id="62" w:name="_Toc134225092"/>
-      <w:bookmarkStart w:id="63" w:name="_Toc135497831"/>
+      <w:bookmarkStart w:id="63" w:name="_Toc134225092"/>
+      <w:bookmarkStart w:id="64" w:name="_Toc135497831"/>
       <w:r>
         <w:t>Code-Coverage</w:t>
       </w:r>
-      <w:bookmarkEnd w:id="62"/>
       <w:bookmarkEnd w:id="63"/>
+      <w:bookmarkEnd w:id="64"/>
     </w:p>
     <w:p>
       <w:pPr>
@@ -13321,7 +14377,7 @@
               </w:rPr>
               <w:t xml:space="preserve"> </w:t>
             </w:r>
-            <w:hyperlink r:id="rId102" w:history="1">
+            <w:hyperlink r:id="rId105" w:history="1">
               <w:r>
                 <w:rPr>
                   <w:color w:val="0070C0"/>
@@ -16714,7 +17770,7 @@
                 <w:szCs w:val="18"/>
               </w:rPr>
             </w:pPr>
-            <w:hyperlink r:id="rId103" w:history="1">
+            <w:hyperlink r:id="rId106" w:history="1">
               <w:r>
                 <w:rPr>
                   <w:sz w:val="18"/>
@@ -16823,7 +17879,7 @@
                 <w:szCs w:val="18"/>
               </w:rPr>
             </w:pPr>
-            <w:hyperlink r:id="rId104" w:history="1">
+            <w:hyperlink r:id="rId107" w:history="1">
               <w:r>
                 <w:rPr>
                   <w:sz w:val="18"/>
@@ -16932,7 +17988,7 @@
                 <w:szCs w:val="18"/>
               </w:rPr>
             </w:pPr>
-            <w:hyperlink r:id="rId105" w:history="1">
+            <w:hyperlink r:id="rId108" w:history="1">
               <w:r>
                 <w:rPr>
                   <w:sz w:val="18"/>
@@ -17041,7 +18097,7 @@
                 <w:szCs w:val="18"/>
               </w:rPr>
             </w:pPr>
-            <w:hyperlink r:id="rId106" w:history="1">
+            <w:hyperlink r:id="rId109" w:history="1">
               <w:r>
                 <w:rPr>
                   <w:sz w:val="18"/>
@@ -17150,7 +18206,7 @@
                 <w:szCs w:val="18"/>
               </w:rPr>
             </w:pPr>
-            <w:hyperlink r:id="rId107" w:history="1">
+            <w:hyperlink r:id="rId110" w:history="1">
               <w:r>
                 <w:rPr>
                   <w:sz w:val="18"/>
@@ -17259,7 +18315,7 @@
                 <w:szCs w:val="18"/>
               </w:rPr>
             </w:pPr>
-            <w:hyperlink r:id="rId108" w:history="1">
+            <w:hyperlink r:id="rId111" w:history="1">
               <w:r>
                 <w:rPr>
                   <w:sz w:val="18"/>
@@ -17368,7 +18424,7 @@
                 <w:szCs w:val="18"/>
               </w:rPr>
             </w:pPr>
-            <w:hyperlink r:id="rId109" w:history="1">
+            <w:hyperlink r:id="rId112" w:history="1">
               <w:r>
                 <w:rPr>
                   <w:sz w:val="18"/>
@@ -17477,7 +18533,7 @@
                 <w:szCs w:val="18"/>
               </w:rPr>
             </w:pPr>
-            <w:hyperlink r:id="rId110" w:history="1">
+            <w:hyperlink r:id="rId113" w:history="1">
               <w:r>
                 <w:rPr>
                   <w:sz w:val="18"/>
@@ -17586,7 +18642,7 @@
                 <w:szCs w:val="18"/>
               </w:rPr>
             </w:pPr>
-            <w:hyperlink r:id="rId111" w:history="1">
+            <w:hyperlink r:id="rId114" w:history="1">
               <w:r>
                 <w:rPr>
                   <w:sz w:val="18"/>
@@ -17695,7 +18751,7 @@
                 <w:szCs w:val="18"/>
               </w:rPr>
             </w:pPr>
-            <w:hyperlink r:id="rId112" w:history="1">
+            <w:hyperlink r:id="rId115" w:history="1">
               <w:r>
                 <w:rPr>
                   <w:sz w:val="18"/>
@@ -17804,7 +18860,7 @@
                 <w:szCs w:val="18"/>
               </w:rPr>
             </w:pPr>
-            <w:hyperlink r:id="rId113" w:history="1">
+            <w:hyperlink r:id="rId116" w:history="1">
               <w:r>
                 <w:rPr>
                   <w:sz w:val="18"/>
@@ -17913,7 +18969,7 @@
                 <w:szCs w:val="18"/>
               </w:rPr>
             </w:pPr>
-            <w:hyperlink r:id="rId114" w:history="1">
+            <w:hyperlink r:id="rId117" w:history="1">
               <w:r>
                 <w:rPr>
                   <w:sz w:val="18"/>
@@ -18029,7 +19085,7 @@
               </w:rPr>
               <w:t xml:space="preserve">g </w:t>
             </w:r>
-            <w:hyperlink r:id="rId115" w:history="1">
+            <w:hyperlink r:id="rId118" w:history="1">
               <w:r>
                 <w:rPr>
                   <w:sz w:val="18"/>
@@ -18138,7 +19194,7 @@
                 <w:szCs w:val="18"/>
               </w:rPr>
             </w:pPr>
-            <w:hyperlink r:id="rId116" w:history="1">
+            <w:hyperlink r:id="rId119" w:history="1">
               <w:r>
                 <w:rPr>
                   <w:sz w:val="18"/>
@@ -18247,7 +19303,7 @@
                 <w:szCs w:val="18"/>
               </w:rPr>
             </w:pPr>
-            <w:hyperlink r:id="rId117" w:history="1">
+            <w:hyperlink r:id="rId120" w:history="1">
               <w:r>
                 <w:rPr>
                   <w:sz w:val="18"/>
@@ -18356,7 +19412,7 @@
                 <w:szCs w:val="18"/>
               </w:rPr>
             </w:pPr>
-            <w:hyperlink r:id="rId118" w:history="1">
+            <w:hyperlink r:id="rId121" w:history="1">
               <w:r>
                 <w:rPr>
                   <w:sz w:val="18"/>
@@ -18465,7 +19521,7 @@
                 <w:szCs w:val="18"/>
               </w:rPr>
             </w:pPr>
-            <w:hyperlink r:id="rId119" w:history="1">
+            <w:hyperlink r:id="rId122" w:history="1">
               <w:r>
                 <w:rPr>
                   <w:sz w:val="18"/>
@@ -18574,7 +19630,7 @@
                 <w:szCs w:val="18"/>
               </w:rPr>
             </w:pPr>
-            <w:hyperlink r:id="rId120" w:history="1">
+            <w:hyperlink r:id="rId123" w:history="1">
               <w:r>
                 <w:rPr>
                   <w:sz w:val="18"/>
@@ -18683,7 +19739,7 @@
                 <w:szCs w:val="18"/>
               </w:rPr>
             </w:pPr>
-            <w:hyperlink r:id="rId121" w:history="1">
+            <w:hyperlink r:id="rId124" w:history="1">
               <w:r>
                 <w:rPr>
                   <w:sz w:val="18"/>
@@ -18792,7 +19848,7 @@
                 <w:szCs w:val="18"/>
               </w:rPr>
             </w:pPr>
-            <w:hyperlink r:id="rId122" w:history="1">
+            <w:hyperlink r:id="rId125" w:history="1">
               <w:r>
                 <w:rPr>
                   <w:sz w:val="18"/>
@@ -18901,7 +19957,7 @@
                 <w:szCs w:val="18"/>
               </w:rPr>
             </w:pPr>
-            <w:hyperlink r:id="rId123" w:history="1">
+            <w:hyperlink r:id="rId126" w:history="1">
               <w:r>
                 <w:rPr>
                   <w:sz w:val="18"/>
@@ -19010,7 +20066,7 @@
                 <w:szCs w:val="18"/>
               </w:rPr>
             </w:pPr>
-            <w:hyperlink r:id="rId124" w:history="1">
+            <w:hyperlink r:id="rId127" w:history="1">
               <w:r>
                 <w:rPr>
                   <w:sz w:val="18"/>
@@ -19119,7 +20175,7 @@
                 <w:szCs w:val="18"/>
               </w:rPr>
             </w:pPr>
-            <w:hyperlink r:id="rId125" w:history="1">
+            <w:hyperlink r:id="rId128" w:history="1">
               <w:r>
                 <w:rPr>
                   <w:sz w:val="18"/>
@@ -19228,7 +20284,7 @@
                 <w:szCs w:val="18"/>
               </w:rPr>
             </w:pPr>
-            <w:hyperlink r:id="rId126" w:history="1">
+            <w:hyperlink r:id="rId129" w:history="1">
               <w:r>
                 <w:rPr>
                   <w:sz w:val="18"/>
@@ -19337,7 +20393,7 @@
                 <w:szCs w:val="18"/>
               </w:rPr>
             </w:pPr>
-            <w:hyperlink r:id="rId127" w:history="1">
+            <w:hyperlink r:id="rId130" w:history="1">
               <w:r>
                 <w:rPr>
                   <w:sz w:val="18"/>
@@ -19593,42 +20649,54 @@
     </w:p>
     <w:p>
       <w:pPr>
-        <w:pStyle w:val="berschrift2"/>
-      </w:pPr>
-      <w:bookmarkStart w:id="64" w:name="_Toc134225093"/>
-      <w:bookmarkStart w:id="65" w:name="_Toc135497832"/>
-      <w:r>
-        <w:t>Einsatz von Mocks</w:t>
-      </w:r>
-      <w:bookmarkEnd w:id="64"/>
-      <w:bookmarkEnd w:id="65"/>
+        <w:jc w:val="left"/>
+      </w:pPr>
+      <w:r>
+        <w:br w:type="page"/>
+      </w:r>
     </w:p>
     <w:p>
       <w:pPr>
         <w:spacing w:line="360" w:lineRule="auto"/>
       </w:pPr>
-      <w:r>
-        <w:t>In den Unit</w:t>
-      </w:r>
-      <w:r>
-        <w:t xml:space="preserve">Tests der Klassen „AccountList“, </w:t>
-      </w:r>
-      <w:r>
-        <w:t xml:space="preserve">„Statistic“ </w:t>
-      </w:r>
-      <w:r>
-        <w:t>und „PostgreSqlAdapter“ werden Mocks</w:t>
-      </w:r>
-      <w:r>
-        <w:t xml:space="preserve"> eingesetzt, um die Abhängigkeiten von der Datenbankanbindung zu reduzieren und den Code besser zu testen.</w:t>
-      </w:r>
     </w:p>
     <w:p>
       <w:pPr>
+        <w:pStyle w:val="berschrift2"/>
+      </w:pPr>
+      <w:bookmarkStart w:id="65" w:name="_Toc134225093"/>
+      <w:bookmarkStart w:id="66" w:name="_Toc135497832"/>
+      <w:r>
+        <w:t>Einsatz von Mocks</w:t>
+      </w:r>
+      <w:bookmarkEnd w:id="65"/>
+      <w:bookmarkEnd w:id="66"/>
+    </w:p>
+    <w:p>
+      <w:pPr>
         <w:spacing w:line="360" w:lineRule="auto"/>
       </w:pPr>
       <w:r>
-        <w:lastRenderedPageBreak/>
+        <w:t>In den Unit</w:t>
+      </w:r>
+      <w:r>
+        <w:t xml:space="preserve">Tests der Klassen „AccountList“, </w:t>
+      </w:r>
+      <w:r>
+        <w:t xml:space="preserve">„Statistic“ </w:t>
+      </w:r>
+      <w:r>
+        <w:t>und „PostgreSqlAdapter“ werden Mocks</w:t>
+      </w:r>
+      <w:r>
+        <w:t xml:space="preserve"> eingesetzt, um die Abhängigkeiten von der Datenbankanbindung zu reduzieren und den Code besser zu testen.</w:t>
+      </w:r>
+    </w:p>
+    <w:p>
+      <w:pPr>
+        <w:spacing w:line="360" w:lineRule="auto"/>
+      </w:pPr>
+      <w:r>
         <w:t>Ein „Mock" ist ein Dummy-Objekt, das die gleiche Schnittstelle wie ein echtes Objekt hat, aber vordefinierte Werte oder Verhaltensweisen liefert. Im Fall der Klasse</w:t>
       </w:r>
       <w:r>
@@ -19684,8 +20752,8 @@
       <w:bookmarkEnd w:id="1"/>
     </w:p>
     <w:sectPr>
-      <w:headerReference w:type="default" r:id="rId128"/>
-      <w:headerReference w:type="first" r:id="rId129"/>
+      <w:headerReference w:type="default" r:id="rId131"/>
+      <w:headerReference w:type="first" r:id="rId132"/>
       <w:pgSz w:w="11906" w:h="16838"/>
       <w:pgMar w:top="1418" w:right="1418" w:bottom="1134" w:left="1418" w:header="709" w:footer="709" w:gutter="0"/>
       <w:pgNumType w:start="3"/>
@@ -19912,7 +20980,7 @@
                   <w:noProof/>
                   <w:sz w:val="32"/>
                 </w:rPr>
-                <w:t>2</w:t>
+                <w:t>5</w:t>
               </w:r>
               <w:r>
                 <w:rPr>
@@ -20094,7 +21162,7 @@
                   <w:noProof/>
                   <w:sz w:val="32"/>
                 </w:rPr>
-                <w:t>1</w:t>
+                <w:t>3</w:t>
               </w:r>
               <w:r>
                 <w:rPr>
@@ -20146,7 +21214,7 @@
         <w:noProof/>
       </w:rPr>
       <w:drawing>
-        <wp:anchor distT="0" distB="0" distL="114300" distR="114300" simplePos="0" relativeHeight="251655680" behindDoc="0" locked="0" layoutInCell="1" allowOverlap="1" wp14:anchorId="644CB2EE" wp14:editId="6D7941DB">
+        <wp:anchor distT="0" distB="0" distL="114300" distR="114300" simplePos="0" relativeHeight="251654144" behindDoc="0" locked="0" layoutInCell="1" allowOverlap="1" wp14:anchorId="644CB2EE" wp14:editId="6D7941DB">
           <wp:simplePos x="0" y="0"/>
           <wp:positionH relativeFrom="column">
             <wp:posOffset>4676775</wp:posOffset>
@@ -20345,7 +21413,7 @@
         <w:noProof/>
       </w:rPr>
       <w:drawing>
-        <wp:anchor distT="0" distB="0" distL="114300" distR="114300" simplePos="0" relativeHeight="251657728" behindDoc="0" locked="0" layoutInCell="1" allowOverlap="1" wp14:anchorId="644CB2EE" wp14:editId="6D7941DB">
+        <wp:anchor distT="0" distB="0" distL="114300" distR="114300" simplePos="0" relativeHeight="251655168" behindDoc="0" locked="0" layoutInCell="1" allowOverlap="1" wp14:anchorId="644CB2EE" wp14:editId="6D7941DB">
           <wp:simplePos x="0" y="0"/>
           <wp:positionH relativeFrom="column">
             <wp:posOffset>4259580</wp:posOffset>
@@ -20407,6 +21475,12 @@
         </wp:anchor>
       </w:drawing>
     </w:r>
+    <w:r>
+      <w:rPr>
+        <w:b/>
+      </w:rPr>
+      <w:t>Advanced Software Engineering</w:t>
+    </w:r>
   </w:p>
 </w:hdr>
 </file>
@@ -20416,13 +21490,17 @@
   <w:p>
     <w:pPr>
       <w:pStyle w:val="Kopfzeile"/>
+      <w:rPr>
+        <w:b/>
+      </w:rPr>
     </w:pPr>
     <w:r>
       <w:rPr>
+        <w:b/>
         <w:noProof/>
       </w:rPr>
       <w:drawing>
-        <wp:anchor distT="0" distB="0" distL="114300" distR="114300" simplePos="0" relativeHeight="251625472" behindDoc="0" locked="0" layoutInCell="1" allowOverlap="1" wp14:anchorId="2A773406" wp14:editId="3A13A5D1">
+        <wp:anchor distT="0" distB="0" distL="114300" distR="114300" simplePos="0" relativeHeight="251652096" behindDoc="0" locked="0" layoutInCell="1" allowOverlap="1" wp14:anchorId="2A773406" wp14:editId="3A13A5D1">
           <wp:simplePos x="0" y="0"/>
           <wp:positionH relativeFrom="column">
             <wp:posOffset>4676775</wp:posOffset>
@@ -20485,7 +21563,10 @@
       </w:drawing>
     </w:r>
     <w:r>
-      <w:t xml:space="preserve"> </w:t>
+      <w:rPr>
+        <w:b/>
+      </w:rPr>
+      <w:t>Inhaltsverzeichnis</w:t>
     </w:r>
   </w:p>
 </w:hdr>
@@ -20496,13 +21577,99 @@
   <w:p>
     <w:pPr>
       <w:pStyle w:val="Kopfzeile"/>
+      <w:rPr>
+        <w:b/>
+      </w:rPr>
     </w:pPr>
     <w:r>
       <w:rPr>
         <w:noProof/>
       </w:rPr>
       <w:drawing>
-        <wp:anchor distT="0" distB="0" distL="114300" distR="114300" simplePos="0" relativeHeight="251659776" behindDoc="0" locked="0" layoutInCell="1" allowOverlap="1" wp14:anchorId="28463963" wp14:editId="29144064">
+        <wp:anchor distT="0" distB="0" distL="114300" distR="114300" simplePos="0" relativeHeight="251665408" behindDoc="0" locked="0" layoutInCell="1" allowOverlap="1" wp14:anchorId="63DB85C1" wp14:editId="77A723FD">
+          <wp:simplePos x="0" y="0"/>
+          <wp:positionH relativeFrom="column">
+            <wp:posOffset>4259580</wp:posOffset>
+          </wp:positionH>
+          <wp:positionV relativeFrom="paragraph">
+            <wp:posOffset>-309880</wp:posOffset>
+          </wp:positionV>
+          <wp:extent cx="1638000" cy="687600"/>
+          <wp:effectExtent l="0" t="0" r="635" b="0"/>
+          <wp:wrapNone/>
+          <wp:docPr id="29" name="Bild 1"/>
+          <wp:cNvGraphicFramePr>
+            <a:graphicFrameLocks xmlns:a="http://schemas.openxmlformats.org/drawingml/2006/main" noChangeAspect="1"/>
+          </wp:cNvGraphicFramePr>
+          <a:graphic xmlns:a="http://schemas.openxmlformats.org/drawingml/2006/main">
+            <a:graphicData uri="http://schemas.openxmlformats.org/drawingml/2006/picture">
+              <pic:pic xmlns:pic="http://schemas.openxmlformats.org/drawingml/2006/picture">
+                <pic:nvPicPr>
+                  <pic:cNvPr id="0" name="Picture 1"/>
+                  <pic:cNvPicPr>
+                    <a:picLocks noChangeAspect="1" noChangeArrowheads="1"/>
+                  </pic:cNvPicPr>
+                </pic:nvPicPr>
+                <pic:blipFill>
+                  <a:blip r:embed="rId1">
+                    <a:extLst>
+                      <a:ext uri="{28A0092B-C50C-407E-A947-70E740481C1C}">
+                        <a14:useLocalDpi xmlns:a14="http://schemas.microsoft.com/office/drawing/2010/main" val="0"/>
+                      </a:ext>
+                    </a:extLst>
+                  </a:blip>
+                  <a:srcRect/>
+                  <a:stretch>
+                    <a:fillRect/>
+                  </a:stretch>
+                </pic:blipFill>
+                <pic:spPr bwMode="auto">
+                  <a:xfrm>
+                    <a:off x="0" y="0"/>
+                    <a:ext cx="1638000" cy="687600"/>
+                  </a:xfrm>
+                  <a:prstGeom prst="rect">
+                    <a:avLst/>
+                  </a:prstGeom>
+                  <a:noFill/>
+                  <a:ln>
+                    <a:noFill/>
+                  </a:ln>
+                </pic:spPr>
+              </pic:pic>
+            </a:graphicData>
+          </a:graphic>
+          <wp14:sizeRelH relativeFrom="page">
+            <wp14:pctWidth>0</wp14:pctWidth>
+          </wp14:sizeRelH>
+          <wp14:sizeRelV relativeFrom="page">
+            <wp14:pctHeight>0</wp14:pctHeight>
+          </wp14:sizeRelV>
+        </wp:anchor>
+      </w:drawing>
+    </w:r>
+    <w:r>
+      <w:rPr>
+        <w:b/>
+      </w:rPr>
+      <w:t>Inhaltsverzeichnis</w:t>
+    </w:r>
+  </w:p>
+</w:hdr>
+</file>
+
+<file path=word/header5.xml><?xml version="1.0" encoding="utf-8"?>
+<w:hdr xmlns:wpc="http://schemas.microsoft.com/office/word/2010/wordprocessingCanvas" xmlns:cx="http://schemas.microsoft.com/office/drawing/2014/chartex" xmlns:cx1="http://schemas.microsoft.com/office/drawing/2015/9/8/chartex" xmlns:mc="http://schemas.openxmlformats.org/markup-compatibility/2006" xmlns:o="urn:schemas-microsoft-com:office:office" xmlns:r="http://schemas.openxmlformats.org/officeDocument/2006/relationships" xmlns:m="http://schemas.openxmlformats.org/officeDocument/2006/math" xmlns:v="urn:schemas-microsoft-com:vml" xmlns:wp14="http://schemas.microsoft.com/office/word/2010/wordprocessingDrawing" xmlns:wp="http://schemas.openxmlformats.org/drawingml/2006/wordprocessingDrawing" xmlns:w10="urn:schemas-microsoft-com:office:word" xmlns:w="http://schemas.openxmlformats.org/wordprocessingml/2006/main" xmlns:w14="http://schemas.microsoft.com/office/word/2010/wordml" xmlns:w15="http://schemas.microsoft.com/office/word/2012/wordml" xmlns:w16se="http://schemas.microsoft.com/office/word/2015/wordml/symex" xmlns:wpg="http://schemas.microsoft.com/office/word/2010/wordprocessingGroup" xmlns:wpi="http://schemas.microsoft.com/office/word/2010/wordprocessingInk" xmlns:wne="http://schemas.microsoft.com/office/word/2006/wordml" xmlns:wps="http://schemas.microsoft.com/office/word/2010/wordprocessingShape" mc:Ignorable="w14 w15 w16se wp14">
+  <w:p>
+    <w:pPr>
+      <w:pStyle w:val="Kopfzeile"/>
+    </w:pPr>
+    <w:r>
+      <w:rPr>
+        <w:noProof/>
+      </w:rPr>
+      <w:drawing>
+        <wp:anchor distT="0" distB="0" distL="114300" distR="114300" simplePos="0" relativeHeight="251660288" behindDoc="0" locked="0" layoutInCell="1" allowOverlap="1" wp14:anchorId="28463963" wp14:editId="29144064">
           <wp:simplePos x="0" y="0"/>
           <wp:positionH relativeFrom="column">
             <wp:posOffset>4676775</wp:posOffset>
@@ -20599,7 +21766,7 @@
         <w:b/>
         <w:noProof/>
       </w:rPr>
-      <w:instrText>Refactoring</w:instrText>
+      <w:instrText>Clean Architecture</w:instrText>
     </w:r>
     <w:r>
       <w:rPr>
@@ -20655,7 +21822,7 @@
         <w:b/>
         <w:noProof/>
       </w:rPr>
-      <w:instrText>Refactoring</w:instrText>
+      <w:instrText>Clean Architecture</w:instrText>
     </w:r>
     <w:r>
       <w:rPr>
@@ -20675,7 +21842,7 @@
         <w:b/>
         <w:noProof/>
       </w:rPr>
-      <w:t>Refactoring</w:t>
+      <w:t>Clean Architecture</w:t>
     </w:r>
     <w:r>
       <w:rPr>
@@ -20687,7 +21854,7 @@
 </w:hdr>
 </file>
 
-<file path=word/header5.xml><?xml version="1.0" encoding="utf-8"?>
+<file path=word/header6.xml><?xml version="1.0" encoding="utf-8"?>
 <w:hdr xmlns:wpc="http://schemas.microsoft.com/office/word/2010/wordprocessingCanvas" xmlns:cx="http://schemas.microsoft.com/office/drawing/2014/chartex" xmlns:cx1="http://schemas.microsoft.com/office/drawing/2015/9/8/chartex" xmlns:mc="http://schemas.openxmlformats.org/markup-compatibility/2006" xmlns:o="urn:schemas-microsoft-com:office:office" xmlns:r="http://schemas.openxmlformats.org/officeDocument/2006/relationships" xmlns:m="http://schemas.openxmlformats.org/officeDocument/2006/math" xmlns:v="urn:schemas-microsoft-com:vml" xmlns:wp14="http://schemas.microsoft.com/office/word/2010/wordprocessingDrawing" xmlns:wp="http://schemas.openxmlformats.org/drawingml/2006/wordprocessingDrawing" xmlns:w10="urn:schemas-microsoft-com:office:word" xmlns:w="http://schemas.openxmlformats.org/wordprocessingml/2006/main" xmlns:w14="http://schemas.microsoft.com/office/word/2010/wordml" xmlns:w15="http://schemas.microsoft.com/office/word/2012/wordml" xmlns:w16se="http://schemas.microsoft.com/office/word/2015/wordml/symex" xmlns:wpg="http://schemas.microsoft.com/office/word/2010/wordprocessingGroup" xmlns:wpi="http://schemas.microsoft.com/office/word/2010/wordprocessingInk" xmlns:wne="http://schemas.microsoft.com/office/word/2006/wordml" xmlns:wps="http://schemas.microsoft.com/office/word/2010/wordprocessingShape" mc:Ignorable="w14 w15 w16se wp14">
   <w:p>
     <w:pPr>
@@ -20817,7 +21984,7 @@
         <w:noProof/>
       </w:rPr>
       <w:drawing>
-        <wp:anchor distT="0" distB="0" distL="114300" distR="114300" simplePos="0" relativeHeight="251658240" behindDoc="0" locked="0" layoutInCell="1" allowOverlap="1" wp14:anchorId="48270897" wp14:editId="1C815CDA">
+        <wp:anchor distT="0" distB="0" distL="114300" distR="114300" simplePos="0" relativeHeight="251657216" behindDoc="0" locked="0" layoutInCell="1" allowOverlap="1" wp14:anchorId="48270897" wp14:editId="1C815CDA">
           <wp:simplePos x="0" y="0"/>
           <wp:positionH relativeFrom="column">
             <wp:posOffset>4259580</wp:posOffset>
@@ -25476,7 +26643,7 @@
 </file>
 
 <file path=customXml/itemProps1.xml><?xml version="1.0" encoding="utf-8"?>
-<ds:datastoreItem xmlns:ds="http://schemas.openxmlformats.org/officeDocument/2006/customXml" ds:itemID="{566AC483-346D-43AA-A115-610FED845F32}">
+<ds:datastoreItem xmlns:ds="http://schemas.openxmlformats.org/officeDocument/2006/customXml" ds:itemID="{9F72D019-29D7-4507-9DE1-95E89C10DCF8}">
   <ds:schemaRefs>
     <ds:schemaRef ds:uri="http://schemas.openxmlformats.org/officeDocument/2006/bibliography"/>
   </ds:schemaRefs>

</xml_diff>